<commit_message>
수정한 부분 1. 메모 컬럼 추가 server.js, SearchResultComponent.vue
수정필요한 부분
1. 개발자 수정 모달 수정 필요
2. PjAddBtnComponent.vue
프로젝트 추가하는 컴포넌트 추가(수정필요) 클릭 시 모달 오픈만 하는 상태
3. PjUpdateBtnComponent.vue
프로젝트 수정하는 컴포넌트 추가(수정필요) 클릭 시 모달 오픈만 하는 상태
</commit_message>
<xml_diff>
--- a/frontend/public/downloads/resumes/기술경력서_이성훈_750726_고급.docx
+++ b/frontend/public/downloads/resumes/기술경력서_이성훈_750726_고급.docx
@@ -120,7 +120,6 @@
               </w:rPr>
               <w:t xml:space="preserve"> </w:t>
             </w:r>
-            <w:proofErr w:type="spellStart"/>
             <w:r>
               <w:rPr>
                 <w:rFonts w:ascii="굴림" w:eastAsia="굴림" w:hAnsi="굴림" w:hint="eastAsia"/>
@@ -129,7 +128,6 @@
               </w:rPr>
               <w:t>드</w:t>
             </w:r>
-            <w:proofErr w:type="spellEnd"/>
             <w:r>
               <w:rPr>
                 <w:rFonts w:ascii="굴림" w:eastAsia="굴림" w:hAnsi="굴림"/>
@@ -360,21 +358,12 @@
                 <w:color w:val="000000"/>
               </w:rPr>
             </w:pPr>
-            <w:proofErr w:type="gramStart"/>
             <w:r>
               <w:rPr>
                 <w:rFonts w:ascii="굴림체" w:eastAsia="굴림체" w:hAnsi="굴림체" w:hint="eastAsia"/>
                 <w:color w:val="000000"/>
               </w:rPr>
-              <w:t>남( o</w:t>
-            </w:r>
-            <w:proofErr w:type="gramEnd"/>
-            <w:r>
-              <w:rPr>
-                <w:rFonts w:ascii="굴림체" w:eastAsia="굴림체" w:hAnsi="굴림체" w:hint="eastAsia"/>
-                <w:color w:val="000000"/>
-              </w:rPr>
-              <w:t>) / 여( )</w:t>
+              <w:t>남( o) / 여( )</w:t>
             </w:r>
           </w:p>
         </w:tc>
@@ -581,7 +570,6 @@
               </w:rPr>
               <w:t>기혼(</w:t>
             </w:r>
-            <w:proofErr w:type="gramStart"/>
             <w:r>
               <w:rPr>
                 <w:rFonts w:ascii="굴림체" w:eastAsia="굴림체" w:hAnsi="굴림체" w:hint="eastAsia"/>
@@ -594,15 +582,7 @@
                 <w:rFonts w:ascii="굴림체" w:eastAsia="굴림체" w:hAnsi="굴림체" w:hint="eastAsia"/>
                 <w:color w:val="000000"/>
               </w:rPr>
-              <w:t xml:space="preserve"> )</w:t>
-            </w:r>
-            <w:proofErr w:type="gramEnd"/>
-            <w:r>
-              <w:rPr>
-                <w:rFonts w:ascii="굴림체" w:eastAsia="굴림체" w:hAnsi="굴림체" w:hint="eastAsia"/>
-                <w:color w:val="000000"/>
-              </w:rPr>
-              <w:t xml:space="preserve">/미혼() </w:t>
+              <w:t xml:space="preserve"> )/미혼() </w:t>
             </w:r>
           </w:p>
         </w:tc>
@@ -1154,21 +1134,12 @@
                 <w:color w:val="000000"/>
               </w:rPr>
             </w:pPr>
-            <w:proofErr w:type="gramStart"/>
             <w:r>
               <w:rPr>
                 <w:rFonts w:ascii="굴림체" w:eastAsia="굴림체" w:hAnsi="굴림체" w:hint="eastAsia"/>
                 <w:color w:val="000000"/>
               </w:rPr>
-              <w:t>정규직( )</w:t>
-            </w:r>
-            <w:proofErr w:type="gramEnd"/>
-            <w:r>
-              <w:rPr>
-                <w:rFonts w:ascii="굴림체" w:eastAsia="굴림체" w:hAnsi="굴림체" w:hint="eastAsia"/>
-                <w:color w:val="000000"/>
-              </w:rPr>
-              <w:t>/프리랜서(o</w:t>
+              <w:t>정규직( )/프리랜서(o</w:t>
             </w:r>
             <w:r>
               <w:rPr>
@@ -1250,7 +1221,6 @@
                 <w:color w:val="000000"/>
               </w:rPr>
             </w:pPr>
-            <w:proofErr w:type="spellStart"/>
             <w:r>
               <w:rPr>
                 <w:rFonts w:ascii="굴림체" w:eastAsia="굴림체" w:hAnsi="굴림체" w:hint="eastAsia"/>
@@ -1258,7 +1228,6 @@
               </w:rPr>
               <w:t>프리급여</w:t>
             </w:r>
-            <w:proofErr w:type="spellEnd"/>
           </w:p>
         </w:tc>
         <w:tc>
@@ -1334,23 +1303,7 @@
                 <w:rFonts w:ascii="굴림체" w:eastAsia="굴림체" w:hAnsi="굴림체" w:hint="eastAsia"/>
                 <w:color w:val="000000"/>
               </w:rPr>
-              <w:t>있음(o</w:t>
-            </w:r>
-            <w:proofErr w:type="gramStart"/>
-            <w:r>
-              <w:rPr>
-                <w:rFonts w:ascii="굴림체" w:eastAsia="굴림체" w:hAnsi="굴림체" w:hint="eastAsia"/>
-                <w:color w:val="000000"/>
-              </w:rPr>
-              <w:t>) /</w:t>
-            </w:r>
-            <w:proofErr w:type="gramEnd"/>
-            <w:r>
-              <w:rPr>
-                <w:rFonts w:ascii="굴림체" w:eastAsia="굴림체" w:hAnsi="굴림체" w:hint="eastAsia"/>
-                <w:color w:val="000000"/>
-              </w:rPr>
-              <w:t xml:space="preserve"> 없음( )</w:t>
+              <w:t>있음(o) / 없음( )</w:t>
             </w:r>
           </w:p>
         </w:tc>
@@ -2310,7 +2263,6 @@
                 <w:rFonts w:ascii="굴림" w:eastAsia="굴림" w:hAnsi="굴림"/>
               </w:rPr>
             </w:pPr>
-            <w:proofErr w:type="gramStart"/>
             <w:r>
               <w:rPr>
                 <w:rFonts w:ascii="굴림" w:eastAsia="굴림" w:hAnsi="굴림" w:hint="eastAsia"/>
@@ -2332,7 +2284,6 @@
               </w:rPr>
               <w:t>당</w:t>
             </w:r>
-            <w:proofErr w:type="gramEnd"/>
             <w:r>
               <w:rPr>
                 <w:rFonts w:ascii="굴림" w:eastAsia="굴림" w:hAnsi="굴림"/>
@@ -2390,17 +2341,8 @@
                 <w:rFonts w:ascii="굴림" w:eastAsia="굴림" w:hAnsi="굴림" w:hint="eastAsia"/>
                 <w:color w:val="000000"/>
               </w:rPr>
-              <w:t>(주)</w:t>
-            </w:r>
-            <w:proofErr w:type="spellStart"/>
-            <w:r>
-              <w:rPr>
-                <w:rFonts w:ascii="굴림" w:eastAsia="굴림" w:hAnsi="굴림" w:hint="eastAsia"/>
-                <w:color w:val="000000"/>
-              </w:rPr>
-              <w:t>포트컴</w:t>
-            </w:r>
-            <w:proofErr w:type="spellEnd"/>
+              <w:t>(주)포트컴</w:t>
+            </w:r>
           </w:p>
         </w:tc>
         <w:tc>
@@ -2490,7 +2432,6 @@
                 <w:color w:val="000000"/>
               </w:rPr>
             </w:pPr>
-            <w:proofErr w:type="spellStart"/>
             <w:r>
               <w:rPr>
                 <w:rFonts w:ascii="굴림" w:eastAsia="굴림" w:hAnsi="굴림" w:hint="eastAsia"/>
@@ -2498,7 +2439,6 @@
               </w:rPr>
               <w:t>웹개발</w:t>
             </w:r>
-            <w:proofErr w:type="spellEnd"/>
           </w:p>
         </w:tc>
       </w:tr>
@@ -2528,17 +2468,8 @@
                 <w:rFonts w:ascii="굴림" w:eastAsia="굴림" w:hAnsi="굴림" w:hint="eastAsia"/>
                 <w:color w:val="000000"/>
               </w:rPr>
-              <w:t>(주)</w:t>
-            </w:r>
-            <w:proofErr w:type="spellStart"/>
-            <w:r>
-              <w:rPr>
-                <w:rFonts w:ascii="굴림" w:eastAsia="굴림" w:hAnsi="굴림" w:hint="eastAsia"/>
-                <w:color w:val="000000"/>
-              </w:rPr>
-              <w:t>오원코리아</w:t>
-            </w:r>
-            <w:proofErr w:type="spellEnd"/>
+              <w:t>(주)오원코리아</w:t>
+            </w:r>
           </w:p>
         </w:tc>
         <w:tc>
@@ -2603,7 +2534,6 @@
                 <w:color w:val="000000"/>
               </w:rPr>
             </w:pPr>
-            <w:proofErr w:type="spellStart"/>
             <w:r>
               <w:rPr>
                 <w:rFonts w:ascii="굴림" w:eastAsia="굴림" w:hAnsi="굴림" w:hint="eastAsia"/>
@@ -2611,7 +2541,6 @@
               </w:rPr>
               <w:t>웹개발</w:t>
             </w:r>
-            <w:proofErr w:type="spellEnd"/>
           </w:p>
         </w:tc>
       </w:tr>
@@ -2643,7 +2572,6 @@
               </w:rPr>
               <w:t>(주)</w:t>
             </w:r>
-            <w:proofErr w:type="spellStart"/>
             <w:r>
               <w:rPr>
                 <w:rFonts w:ascii="굴림" w:eastAsia="굴림" w:hAnsi="굴림" w:hint="eastAsia"/>
@@ -2651,7 +2579,6 @@
               </w:rPr>
               <w:t>새롬이비즈니스</w:t>
             </w:r>
-            <w:proofErr w:type="spellEnd"/>
           </w:p>
         </w:tc>
         <w:tc>
@@ -2719,7 +2646,6 @@
                 <w:color w:val="000000"/>
               </w:rPr>
             </w:pPr>
-            <w:proofErr w:type="spellStart"/>
             <w:r>
               <w:rPr>
                 <w:rFonts w:ascii="굴림" w:eastAsia="굴림" w:hAnsi="굴림" w:hint="eastAsia"/>
@@ -2727,7 +2653,6 @@
               </w:rPr>
               <w:t>웹개발</w:t>
             </w:r>
-            <w:proofErr w:type="spellEnd"/>
           </w:p>
         </w:tc>
       </w:tr>
@@ -2825,7 +2750,6 @@
                 <w:color w:val="000000"/>
               </w:rPr>
             </w:pPr>
-            <w:proofErr w:type="spellStart"/>
             <w:r>
               <w:rPr>
                 <w:rFonts w:ascii="굴림" w:eastAsia="굴림" w:hAnsi="굴림" w:hint="eastAsia"/>
@@ -2833,7 +2757,6 @@
               </w:rPr>
               <w:t>웹개발</w:t>
             </w:r>
-            <w:proofErr w:type="spellEnd"/>
           </w:p>
         </w:tc>
       </w:tr>
@@ -2865,7 +2788,6 @@
               </w:rPr>
               <w:t>㈜</w:t>
             </w:r>
-            <w:proofErr w:type="spellStart"/>
             <w:r>
               <w:rPr>
                 <w:rFonts w:ascii="굴림" w:eastAsia="굴림" w:hAnsi="굴림" w:hint="eastAsia"/>
@@ -2873,7 +2795,6 @@
               </w:rPr>
               <w:t>뉴아이티에스</w:t>
             </w:r>
-            <w:proofErr w:type="spellEnd"/>
           </w:p>
         </w:tc>
         <w:tc>
@@ -2949,7 +2870,6 @@
                 <w:color w:val="000000"/>
               </w:rPr>
             </w:pPr>
-            <w:proofErr w:type="spellStart"/>
             <w:r>
               <w:rPr>
                 <w:rFonts w:ascii="굴림" w:eastAsia="굴림" w:hAnsi="굴림" w:hint="eastAsia"/>
@@ -2957,7 +2877,6 @@
               </w:rPr>
               <w:t>웹개발</w:t>
             </w:r>
-            <w:proofErr w:type="spellEnd"/>
           </w:p>
         </w:tc>
       </w:tr>
@@ -2995,7 +2914,6 @@
               </w:rPr>
               <w:t>㈜</w:t>
             </w:r>
-            <w:proofErr w:type="spellStart"/>
             <w:r>
               <w:rPr>
                 <w:rFonts w:ascii="굴림" w:eastAsia="굴림" w:hAnsi="굴림" w:hint="eastAsia"/>
@@ -3003,7 +2921,6 @@
               </w:rPr>
               <w:t>인포니아</w:t>
             </w:r>
-            <w:proofErr w:type="spellEnd"/>
           </w:p>
         </w:tc>
         <w:tc>
@@ -3079,7 +2996,6 @@
                 <w:color w:val="000000"/>
               </w:rPr>
             </w:pPr>
-            <w:proofErr w:type="spellStart"/>
             <w:r>
               <w:rPr>
                 <w:rFonts w:ascii="굴림" w:eastAsia="굴림" w:hAnsi="굴림" w:hint="eastAsia"/>
@@ -3087,7 +3003,6 @@
               </w:rPr>
               <w:t>웹개발</w:t>
             </w:r>
-            <w:proofErr w:type="spellEnd"/>
           </w:p>
         </w:tc>
       </w:tr>
@@ -3208,7 +3123,6 @@
                 <w:color w:val="000000"/>
               </w:rPr>
             </w:pPr>
-            <w:proofErr w:type="spellStart"/>
             <w:r>
               <w:rPr>
                 <w:rFonts w:ascii="굴림" w:eastAsia="굴림" w:hAnsi="굴림" w:hint="eastAsia"/>
@@ -3216,7 +3130,6 @@
               </w:rPr>
               <w:t>웹개발</w:t>
             </w:r>
-            <w:proofErr w:type="spellEnd"/>
           </w:p>
         </w:tc>
       </w:tr>
@@ -3254,7 +3167,6 @@
               </w:rPr>
               <w:t>㈜</w:t>
             </w:r>
-            <w:proofErr w:type="spellStart"/>
             <w:r>
               <w:rPr>
                 <w:rFonts w:ascii="굴림" w:eastAsia="굴림" w:hAnsi="굴림" w:hint="eastAsia"/>
@@ -3262,7 +3174,6 @@
               </w:rPr>
               <w:t>인포니아</w:t>
             </w:r>
-            <w:proofErr w:type="spellEnd"/>
           </w:p>
         </w:tc>
         <w:tc>
@@ -3345,7 +3256,6 @@
               </w:rPr>
               <w:t>분석/설계/</w:t>
             </w:r>
-            <w:proofErr w:type="spellStart"/>
             <w:r>
               <w:rPr>
                 <w:rFonts w:ascii="굴림" w:eastAsia="굴림" w:hAnsi="굴림" w:hint="eastAsia"/>
@@ -3353,7 +3263,6 @@
               </w:rPr>
               <w:t>웹개발</w:t>
             </w:r>
-            <w:proofErr w:type="spellEnd"/>
           </w:p>
         </w:tc>
       </w:tr>
@@ -3391,7 +3300,6 @@
               </w:rPr>
               <w:t>㈜</w:t>
             </w:r>
-            <w:proofErr w:type="spellStart"/>
             <w:r>
               <w:rPr>
                 <w:rFonts w:ascii="굴림" w:eastAsia="굴림" w:hAnsi="굴림" w:hint="eastAsia"/>
@@ -3399,7 +3307,6 @@
               </w:rPr>
               <w:t>유비스톰</w:t>
             </w:r>
-            <w:proofErr w:type="spellEnd"/>
           </w:p>
         </w:tc>
         <w:tc>
@@ -3487,17 +3394,8 @@
                 <w:rFonts w:ascii="굴림" w:eastAsia="굴림" w:hAnsi="굴림" w:hint="eastAsia"/>
                 <w:color w:val="000000"/>
               </w:rPr>
-              <w:t>분석/설계/</w:t>
-            </w:r>
-            <w:proofErr w:type="spellStart"/>
-            <w:r>
-              <w:rPr>
-                <w:rFonts w:ascii="굴림" w:eastAsia="굴림" w:hAnsi="굴림" w:hint="eastAsia"/>
-                <w:color w:val="000000"/>
-              </w:rPr>
-              <w:t>웹개발</w:t>
-            </w:r>
-            <w:proofErr w:type="spellEnd"/>
+              <w:t>분석/설계/웹개발</w:t>
+            </w:r>
           </w:p>
         </w:tc>
       </w:tr>
@@ -3540,17 +3438,8 @@
                 <w:rFonts w:ascii="굴림" w:eastAsia="굴림" w:hAnsi="굴림" w:hint="eastAsia"/>
                 <w:color w:val="000000"/>
               </w:rPr>
-              <w:t xml:space="preserve"> </w:t>
-            </w:r>
-            <w:proofErr w:type="spellStart"/>
-            <w:r>
-              <w:rPr>
-                <w:rFonts w:ascii="굴림" w:eastAsia="굴림" w:hAnsi="굴림" w:hint="eastAsia"/>
-                <w:color w:val="000000"/>
-              </w:rPr>
-              <w:t>인투데이타시스템</w:t>
-            </w:r>
-            <w:proofErr w:type="spellEnd"/>
+              <w:t xml:space="preserve"> 인투데이타시스템</w:t>
+            </w:r>
           </w:p>
         </w:tc>
         <w:tc>
@@ -3640,7 +3529,6 @@
                 <w:color w:val="000000"/>
               </w:rPr>
             </w:pPr>
-            <w:proofErr w:type="spellStart"/>
             <w:r>
               <w:rPr>
                 <w:rFonts w:ascii="굴림" w:eastAsia="굴림" w:hAnsi="굴림" w:hint="eastAsia"/>
@@ -3648,7 +3536,6 @@
               </w:rPr>
               <w:t>웹개발</w:t>
             </w:r>
-            <w:proofErr w:type="spellEnd"/>
           </w:p>
         </w:tc>
       </w:tr>
@@ -3684,14 +3571,12 @@
               </w:rPr>
               <w:t>㈜</w:t>
             </w:r>
-            <w:proofErr w:type="spellStart"/>
             <w:r>
               <w:rPr>
                 <w:rFonts w:ascii="굴림" w:eastAsia="굴림" w:hAnsi="굴림" w:hint="eastAsia"/>
               </w:rPr>
               <w:t>예스커뮤니케이션</w:t>
             </w:r>
-            <w:proofErr w:type="spellEnd"/>
           </w:p>
         </w:tc>
         <w:tc>
@@ -3939,14 +3824,12 @@
               </w:rPr>
               <w:t>㈜</w:t>
             </w:r>
-            <w:proofErr w:type="spellStart"/>
             <w:r>
               <w:rPr>
                 <w:rFonts w:ascii="굴림" w:eastAsia="굴림" w:hAnsi="굴림" w:hint="eastAsia"/>
               </w:rPr>
               <w:t>예성cni</w:t>
             </w:r>
-            <w:proofErr w:type="spellEnd"/>
           </w:p>
         </w:tc>
         <w:tc>
@@ -4056,14 +3939,12 @@
               </w:rPr>
               <w:t>㈜</w:t>
             </w:r>
-            <w:proofErr w:type="spellStart"/>
             <w:r>
               <w:rPr>
                 <w:rFonts w:ascii="굴림" w:eastAsia="굴림" w:hAnsi="굴림" w:hint="eastAsia"/>
               </w:rPr>
               <w:t>씨브로드</w:t>
             </w:r>
-            <w:proofErr w:type="spellEnd"/>
           </w:p>
         </w:tc>
         <w:tc>
@@ -4173,14 +4054,12 @@
               </w:rPr>
               <w:t>㈜</w:t>
             </w:r>
-            <w:proofErr w:type="spellStart"/>
             <w:r>
               <w:rPr>
                 <w:rFonts w:ascii="굴림" w:eastAsia="굴림" w:hAnsi="굴림" w:hint="eastAsia"/>
               </w:rPr>
               <w:t>시도코리아</w:t>
             </w:r>
-            <w:proofErr w:type="spellEnd"/>
           </w:p>
         </w:tc>
         <w:tc>
@@ -4395,14 +4274,12 @@
               </w:rPr>
               <w:t>㈜</w:t>
             </w:r>
-            <w:proofErr w:type="spellStart"/>
             <w:r>
               <w:rPr>
                 <w:rFonts w:ascii="굴림" w:eastAsia="굴림" w:hAnsi="굴림" w:hint="eastAsia"/>
               </w:rPr>
               <w:t>엠디시티</w:t>
             </w:r>
-            <w:proofErr w:type="spellEnd"/>
           </w:p>
         </w:tc>
         <w:tc>
@@ -4645,19 +4522,11 @@
               </w:rPr>
               <w:t>㈜</w:t>
             </w:r>
-            <w:proofErr w:type="spellStart"/>
-            <w:r>
-              <w:rPr>
-                <w:rFonts w:ascii="굴림" w:eastAsia="굴림" w:hAnsi="굴림" w:hint="eastAsia"/>
-              </w:rPr>
-              <w:t>써머스</w:t>
-            </w:r>
-            <w:proofErr w:type="spellEnd"/>
-            <w:r>
-              <w:rPr>
-                <w:rFonts w:ascii="굴림" w:eastAsia="굴림" w:hAnsi="굴림" w:hint="eastAsia"/>
-              </w:rPr>
-              <w:t>ST</w:t>
+            <w:r>
+              <w:rPr>
+                <w:rFonts w:ascii="굴림" w:eastAsia="굴림" w:hAnsi="굴림" w:hint="eastAsia"/>
+              </w:rPr>
+              <w:t>써머스ST</w:t>
             </w:r>
           </w:p>
         </w:tc>
@@ -4891,14 +4760,12 @@
               </w:rPr>
               <w:t>㈜</w:t>
             </w:r>
-            <w:proofErr w:type="spellStart"/>
             <w:r>
               <w:rPr>
                 <w:rFonts w:ascii="굴림" w:eastAsia="굴림" w:hAnsi="굴림" w:hint="eastAsia"/>
               </w:rPr>
               <w:t>인솔에스젠</w:t>
             </w:r>
-            <w:proofErr w:type="spellEnd"/>
           </w:p>
         </w:tc>
         <w:tc>
@@ -5002,14 +4869,12 @@
               </w:rPr>
               <w:t>㈜</w:t>
             </w:r>
-            <w:proofErr w:type="spellStart"/>
             <w:r>
               <w:rPr>
                 <w:rFonts w:ascii="굴림" w:eastAsia="굴림" w:hAnsi="굴림" w:hint="eastAsia"/>
               </w:rPr>
               <w:t>나래에스앤씨</w:t>
             </w:r>
-            <w:proofErr w:type="spellEnd"/>
           </w:p>
         </w:tc>
         <w:tc>
@@ -5113,14 +4978,12 @@
               </w:rPr>
               <w:t>㈜</w:t>
             </w:r>
-            <w:proofErr w:type="spellStart"/>
             <w:r>
               <w:rPr>
                 <w:rFonts w:ascii="굴림" w:eastAsia="굴림" w:hAnsi="굴림" w:hint="eastAsia"/>
               </w:rPr>
               <w:t>에스메이트</w:t>
             </w:r>
-            <w:proofErr w:type="spellEnd"/>
           </w:p>
         </w:tc>
         <w:tc>
@@ -5232,7 +5095,6 @@
                 <w:rFonts w:ascii="굴림" w:eastAsia="굴림" w:hAnsi="굴림"/>
               </w:rPr>
             </w:pPr>
-            <w:proofErr w:type="spellStart"/>
             <w:r>
               <w:rPr>
                 <w:rFonts w:ascii="굴림" w:eastAsia="굴림" w:hAnsi="굴림" w:hint="eastAsia"/>
@@ -5240,7 +5102,6 @@
               <w:lastRenderedPageBreak/>
               <w:t>디지토피아</w:t>
             </w:r>
-            <w:proofErr w:type="spellEnd"/>
           </w:p>
         </w:tc>
         <w:tc>
@@ -5321,23 +5182,7 @@
                 <w:rFonts w:ascii="굴림" w:eastAsia="굴림" w:hAnsi="굴림" w:hint="eastAsia"/>
                 <w:color w:val="000000"/>
               </w:rPr>
-              <w:t>분석/</w:t>
-            </w:r>
-            <w:proofErr w:type="spellStart"/>
-            <w:r>
-              <w:rPr>
-                <w:rFonts w:ascii="굴림" w:eastAsia="굴림" w:hAnsi="굴림" w:hint="eastAsia"/>
-                <w:color w:val="000000"/>
-              </w:rPr>
-              <w:t>섥계</w:t>
-            </w:r>
-            <w:proofErr w:type="spellEnd"/>
-            <w:r>
-              <w:rPr>
-                <w:rFonts w:ascii="굴림" w:eastAsia="굴림" w:hAnsi="굴림" w:hint="eastAsia"/>
-                <w:color w:val="000000"/>
-              </w:rPr>
-              <w:t>/개발</w:t>
+              <w:t>분석/섥계/개발</w:t>
             </w:r>
           </w:p>
         </w:tc>
@@ -5367,14 +5212,12 @@
               </w:rPr>
               <w:t>㈜</w:t>
             </w:r>
-            <w:proofErr w:type="spellStart"/>
             <w:r>
               <w:rPr>
                 <w:rFonts w:ascii="굴림" w:eastAsia="굴림" w:hAnsi="굴림" w:hint="eastAsia"/>
               </w:rPr>
               <w:t>나래에스앤씨</w:t>
             </w:r>
-            <w:proofErr w:type="spellEnd"/>
           </w:p>
         </w:tc>
         <w:tc>
@@ -5478,14 +5321,12 @@
               </w:rPr>
               <w:t>㈜</w:t>
             </w:r>
-            <w:proofErr w:type="spellStart"/>
             <w:r>
               <w:rPr>
                 <w:rFonts w:ascii="굴림" w:eastAsia="굴림" w:hAnsi="굴림" w:hint="eastAsia"/>
               </w:rPr>
               <w:t>에스메이트</w:t>
             </w:r>
-            <w:proofErr w:type="spellEnd"/>
           </w:p>
         </w:tc>
         <w:tc>
@@ -5583,14 +5424,12 @@
                 <w:rFonts w:ascii="굴림" w:eastAsia="굴림" w:hAnsi="굴림"/>
               </w:rPr>
             </w:pPr>
-            <w:proofErr w:type="spellStart"/>
             <w:r>
               <w:rPr>
                 <w:rFonts w:ascii="굴림" w:eastAsia="굴림" w:hAnsi="굴림" w:hint="eastAsia"/>
               </w:rPr>
               <w:t>트리토</w:t>
             </w:r>
-            <w:proofErr w:type="spellEnd"/>
           </w:p>
         </w:tc>
         <w:tc>
@@ -5826,14 +5665,12 @@
                 <w:rFonts w:ascii="굴림" w:eastAsia="굴림" w:hAnsi="굴림"/>
               </w:rPr>
             </w:pPr>
-            <w:proofErr w:type="spellStart"/>
             <w:r>
               <w:rPr>
                 <w:rFonts w:ascii="굴림" w:eastAsia="굴림" w:hAnsi="굴림" w:hint="eastAsia"/>
               </w:rPr>
               <w:t>예술과기술</w:t>
             </w:r>
-            <w:proofErr w:type="spellEnd"/>
           </w:p>
         </w:tc>
         <w:tc>
@@ -5944,14 +5781,12 @@
               </w:rPr>
               <w:t>㈜</w:t>
             </w:r>
-            <w:proofErr w:type="spellStart"/>
             <w:r>
               <w:rPr>
                 <w:rFonts w:ascii="굴림" w:eastAsia="굴림" w:hAnsi="굴림" w:hint="eastAsia"/>
               </w:rPr>
               <w:t>나래에스앤씨</w:t>
             </w:r>
-            <w:proofErr w:type="spellEnd"/>
           </w:p>
         </w:tc>
         <w:tc>
@@ -6105,14 +5940,7 @@
                 <w:rFonts w:ascii="굴림" w:eastAsia="굴림" w:hAnsi="굴림" w:hint="eastAsia"/>
                 <w:color w:val="000000"/>
               </w:rPr>
-              <w:t>2024.02 ~ 2024.1</w:t>
-            </w:r>
-            <w:r>
-              <w:rPr>
-                <w:rFonts w:ascii="굴림" w:eastAsia="굴림" w:hAnsi="굴림" w:hint="eastAsia"/>
-                <w:color w:val="000000"/>
-              </w:rPr>
-              <w:t>2</w:t>
+              <w:t>2024.02 ~ 2024.12</w:t>
             </w:r>
           </w:p>
         </w:tc>
@@ -6169,6 +5997,121 @@
                 <w:color w:val="000000"/>
               </w:rPr>
               <w:t>개발</w:t>
+            </w:r>
+          </w:p>
+        </w:tc>
+      </w:tr>
+      <w:tr>
+        <w:trPr>
+          <w:cantSplit/>
+          <w:trHeight w:val="165"/>
+        </w:trPr>
+        <w:tc>
+          <w:tcPr>
+            <w:tcW w:w="2700" w:type="dxa"/>
+            <w:tcBorders>
+              <w:bottom w:val="single" w:sz="4" w:space="0" w:color="auto"/>
+            </w:tcBorders>
+          </w:tcPr>
+          <w:p>
+            <w:pPr>
+              <w:autoSpaceDE w:val="0"/>
+              <w:autoSpaceDN w:val="0"/>
+              <w:adjustRightInd w:val="0"/>
+              <w:spacing w:line="360" w:lineRule="atLeast"/>
+              <w:rPr>
+                <w:rFonts w:ascii="굴림" w:eastAsia="굴림" w:hAnsi="굴림"/>
+              </w:rPr>
+            </w:pPr>
+            <w:r>
+              <w:rPr>
+                <w:rFonts w:ascii="굴림" w:eastAsia="굴림" w:hAnsi="굴림" w:hint="eastAsia"/>
+              </w:rPr>
+              <w:t>오벳소프트</w:t>
+            </w:r>
+          </w:p>
+        </w:tc>
+        <w:tc>
+          <w:tcPr>
+            <w:tcW w:w="2900" w:type="dxa"/>
+            <w:tcBorders>
+              <w:bottom w:val="single" w:sz="4" w:space="0" w:color="auto"/>
+            </w:tcBorders>
+          </w:tcPr>
+          <w:p>
+            <w:pPr>
+              <w:autoSpaceDE w:val="0"/>
+              <w:autoSpaceDN w:val="0"/>
+              <w:adjustRightInd w:val="0"/>
+              <w:spacing w:line="360" w:lineRule="atLeast"/>
+              <w:ind w:firstLineChars="300" w:firstLine="600"/>
+              <w:rPr>
+                <w:rFonts w:ascii="굴림" w:eastAsia="굴림" w:hAnsi="굴림"/>
+                <w:color w:val="000000"/>
+              </w:rPr>
+            </w:pPr>
+            <w:r>
+              <w:rPr>
+                <w:rFonts w:ascii="굴림" w:eastAsia="굴림" w:hAnsi="굴림" w:hint="eastAsia"/>
+                <w:color w:val="000000"/>
+              </w:rPr>
+              <w:t>2025.03 ~ 2025.06</w:t>
+            </w:r>
+          </w:p>
+        </w:tc>
+        <w:tc>
+          <w:tcPr>
+            <w:tcW w:w="1400" w:type="dxa"/>
+            <w:tcBorders>
+              <w:bottom w:val="single" w:sz="4" w:space="0" w:color="auto"/>
+            </w:tcBorders>
+          </w:tcPr>
+          <w:p>
+            <w:pPr>
+              <w:autoSpaceDE w:val="0"/>
+              <w:autoSpaceDN w:val="0"/>
+              <w:adjustRightInd w:val="0"/>
+              <w:spacing w:line="360" w:lineRule="atLeast"/>
+              <w:ind w:firstLineChars="200" w:firstLine="400"/>
+              <w:rPr>
+                <w:rFonts w:ascii="굴림" w:eastAsia="굴림" w:hAnsi="굴림"/>
+                <w:color w:val="000000"/>
+              </w:rPr>
+            </w:pPr>
+            <w:r>
+              <w:rPr>
+                <w:rFonts w:ascii="굴림" w:eastAsia="굴림" w:hAnsi="굴림" w:hint="eastAsia"/>
+                <w:color w:val="000000"/>
+              </w:rPr>
+              <w:t>부장</w:t>
+            </w:r>
+          </w:p>
+        </w:tc>
+        <w:tc>
+          <w:tcPr>
+            <w:tcW w:w="2600" w:type="dxa"/>
+            <w:tcBorders>
+              <w:bottom w:val="single" w:sz="4" w:space="0" w:color="auto"/>
+            </w:tcBorders>
+          </w:tcPr>
+          <w:p>
+            <w:pPr>
+              <w:autoSpaceDE w:val="0"/>
+              <w:autoSpaceDN w:val="0"/>
+              <w:adjustRightInd w:val="0"/>
+              <w:spacing w:line="360" w:lineRule="atLeast"/>
+              <w:jc w:val="center"/>
+              <w:rPr>
+                <w:rFonts w:ascii="굴림" w:eastAsia="굴림" w:hAnsi="굴림"/>
+                <w:color w:val="000000"/>
+              </w:rPr>
+            </w:pPr>
+            <w:r>
+              <w:rPr>
+                <w:rFonts w:ascii="굴림" w:eastAsia="굴림" w:hAnsi="굴림" w:hint="eastAsia"/>
+                <w:color w:val="000000"/>
+              </w:rPr>
+              <w:t>분석/설계/개발</w:t>
             </w:r>
           </w:p>
         </w:tc>
@@ -6184,21 +6127,7 @@
         <w:rPr>
           <w:rFonts w:ascii="굴림" w:eastAsia="굴림" w:hAnsi="굴림" w:hint="eastAsia"/>
         </w:rPr>
-        <w:t xml:space="preserve">5. </w:t>
-      </w:r>
-      <w:proofErr w:type="gramStart"/>
-      <w:r>
-        <w:rPr>
-          <w:rFonts w:ascii="굴림" w:eastAsia="굴림" w:hAnsi="굴림" w:hint="eastAsia"/>
-        </w:rPr>
-        <w:t>교  육</w:t>
-      </w:r>
-      <w:proofErr w:type="gramEnd"/>
-      <w:r>
-        <w:rPr>
-          <w:rFonts w:ascii="굴림" w:eastAsia="굴림" w:hAnsi="굴림" w:hint="eastAsia"/>
-        </w:rPr>
-        <w:t xml:space="preserve">                                                  6. 특수기술</w:t>
+        <w:t>5. 교  육                                                  6. 특수기술</w:t>
       </w:r>
     </w:p>
     <w:tbl>
@@ -6249,7 +6178,6 @@
                 <w:b/>
               </w:rPr>
             </w:pPr>
-            <w:proofErr w:type="gramStart"/>
             <w:r>
               <w:rPr>
                 <w:rFonts w:ascii="굴림" w:eastAsia="굴림" w:hAnsi="굴림" w:hint="eastAsia"/>
@@ -6271,7 +6199,6 @@
               </w:rPr>
               <w:t>육</w:t>
             </w:r>
-            <w:proofErr w:type="gramEnd"/>
             <w:r>
               <w:rPr>
                 <w:rFonts w:ascii="굴림" w:eastAsia="굴림" w:hAnsi="굴림"/>
@@ -6542,23 +6469,7 @@
                 <w:rFonts w:ascii="굴림" w:eastAsia="굴림" w:hAnsi="굴림" w:hint="eastAsia"/>
                 <w:b/>
               </w:rPr>
-              <w:t>(</w:t>
-            </w:r>
-            <w:proofErr w:type="gramStart"/>
-            <w:r>
-              <w:rPr>
-                <w:rFonts w:ascii="굴림" w:eastAsia="굴림" w:hAnsi="굴림" w:hint="eastAsia"/>
-                <w:b/>
-              </w:rPr>
-              <w:t>A,B</w:t>
-            </w:r>
-            <w:proofErr w:type="gramEnd"/>
-            <w:r>
-              <w:rPr>
-                <w:rFonts w:ascii="굴림" w:eastAsia="굴림" w:hAnsi="굴림" w:hint="eastAsia"/>
-                <w:b/>
-              </w:rPr>
-              <w:t>,C)</w:t>
+              <w:t>(A,B,C)</w:t>
             </w:r>
           </w:p>
         </w:tc>
@@ -6822,7 +6733,6 @@
                 <w:color w:val="000000"/>
               </w:rPr>
             </w:pPr>
-            <w:proofErr w:type="spellStart"/>
             <w:r>
               <w:rPr>
                 <w:rFonts w:ascii="굴림" w:eastAsia="굴림" w:hAnsi="굴림" w:hint="eastAsia"/>
@@ -6830,7 +6740,6 @@
               </w:rPr>
               <w:t>Miplatform</w:t>
             </w:r>
-            <w:proofErr w:type="spellEnd"/>
           </w:p>
         </w:tc>
         <w:tc>
@@ -7111,7 +7020,6 @@
                 <w:rFonts w:ascii="굴림" w:eastAsia="굴림" w:hAnsi="굴림"/>
               </w:rPr>
             </w:pPr>
-            <w:proofErr w:type="gramStart"/>
             <w:r>
               <w:rPr>
                 <w:rFonts w:ascii="굴림" w:eastAsia="굴림" w:hAnsi="굴림"/>
@@ -7126,7 +7034,6 @@
               </w:rPr>
               <w:t>업</w:t>
             </w:r>
-            <w:proofErr w:type="gramEnd"/>
             <w:r>
               <w:rPr>
                 <w:rFonts w:ascii="굴림" w:eastAsia="굴림" w:hAnsi="굴림"/>
@@ -7603,7 +7510,6 @@
                 <w:b/>
               </w:rPr>
             </w:pPr>
-            <w:proofErr w:type="gramStart"/>
             <w:r>
               <w:rPr>
                 <w:rFonts w:ascii="굴림" w:eastAsia="굴림" w:hAnsi="굴림" w:hint="eastAsia"/>
@@ -7611,7 +7517,6 @@
               </w:rPr>
               <w:t>응</w:t>
             </w:r>
-            <w:proofErr w:type="gramEnd"/>
             <w:r>
               <w:rPr>
                 <w:rFonts w:ascii="굴림" w:eastAsia="굴림" w:hAnsi="굴림"/>
@@ -7702,21 +7607,12 @@
                 <w:b/>
               </w:rPr>
             </w:pPr>
-            <w:proofErr w:type="gramStart"/>
             <w:r>
               <w:rPr>
                 <w:rFonts w:ascii="굴림" w:eastAsia="굴림" w:hAnsi="굴림"/>
                 <w:b/>
               </w:rPr>
-              <w:t>O .</w:t>
-            </w:r>
-            <w:proofErr w:type="gramEnd"/>
-            <w:r>
-              <w:rPr>
-                <w:rFonts w:ascii="굴림" w:eastAsia="굴림" w:hAnsi="굴림"/>
-                <w:b/>
-              </w:rPr>
-              <w:t xml:space="preserve"> S</w:t>
+              <w:t>O . S</w:t>
             </w:r>
           </w:p>
         </w:tc>
@@ -7908,91 +7804,71 @@
                 <w:color w:val="000000"/>
               </w:rPr>
             </w:pPr>
-            <w:proofErr w:type="spellStart"/>
-            <w:r>
-              <w:rPr>
-                <w:rFonts w:ascii="굴림" w:eastAsia="굴림" w:hAnsi="굴림" w:hint="eastAsia"/>
-                <w:color w:val="000000"/>
+            <w:r>
+              <w:rPr>
+                <w:rFonts w:ascii="굴림" w:eastAsia="굴림" w:hAnsi="굴림" w:hint="eastAsia"/>
+                <w:color w:val="000000"/>
+              </w:rPr>
+              <w:t>하이잡 해드헌팅</w:t>
+            </w:r>
+          </w:p>
+        </w:tc>
+        <w:tc>
+          <w:tcPr>
+            <w:tcW w:w="1200" w:type="dxa"/>
+            <w:gridSpan w:val="2"/>
+            <w:vAlign w:val="center"/>
+          </w:tcPr>
+          <w:p>
+            <w:pPr>
+              <w:ind w:firstLineChars="100" w:firstLine="200"/>
+              <w:rPr>
+                <w:rFonts w:ascii="굴림" w:eastAsia="굴림" w:hAnsi="굴림"/>
+                <w:color w:val="000000"/>
+              </w:rPr>
+            </w:pPr>
+            <w:r>
+              <w:rPr>
+                <w:rFonts w:ascii="굴림" w:eastAsia="굴림" w:hAnsi="굴림" w:hint="eastAsia"/>
+                <w:color w:val="000000"/>
+              </w:rPr>
+              <w:t>2001.0</w:t>
+            </w:r>
+            <w:r>
+              <w:rPr>
+                <w:rFonts w:ascii="굴림" w:eastAsia="굴림" w:hAnsi="굴림" w:hint="eastAsia"/>
+                <w:color w:val="000000"/>
+              </w:rPr>
+              <w:t>5</w:t>
+            </w:r>
+            <w:r>
+              <w:rPr>
+                <w:rFonts w:ascii="굴림" w:eastAsia="굴림" w:hAnsi="굴림" w:hint="eastAsia"/>
+                <w:color w:val="000000"/>
+              </w:rPr>
+              <w:t>~2001.08</w:t>
+            </w:r>
+          </w:p>
+        </w:tc>
+        <w:tc>
+          <w:tcPr>
+            <w:tcW w:w="1400" w:type="dxa"/>
+            <w:gridSpan w:val="2"/>
+            <w:vAlign w:val="center"/>
+          </w:tcPr>
+          <w:p>
+            <w:pPr>
+              <w:jc w:val="center"/>
+              <w:rPr>
+                <w:rFonts w:ascii="굴림" w:eastAsia="굴림" w:hAnsi="굴림"/>
+              </w:rPr>
+            </w:pPr>
+            <w:r>
+              <w:rPr>
+                <w:rFonts w:ascii="굴림" w:eastAsia="굴림" w:hAnsi="굴림" w:hint="eastAsia"/>
               </w:rPr>
               <w:t>하이잡</w:t>
             </w:r>
-            <w:proofErr w:type="spellEnd"/>
-            <w:r>
-              <w:rPr>
-                <w:rFonts w:ascii="굴림" w:eastAsia="굴림" w:hAnsi="굴림" w:hint="eastAsia"/>
-                <w:color w:val="000000"/>
-              </w:rPr>
-              <w:t xml:space="preserve"> </w:t>
-            </w:r>
-            <w:proofErr w:type="spellStart"/>
-            <w:r>
-              <w:rPr>
-                <w:rFonts w:ascii="굴림" w:eastAsia="굴림" w:hAnsi="굴림" w:hint="eastAsia"/>
-                <w:color w:val="000000"/>
-              </w:rPr>
-              <w:t>해드헌팅</w:t>
-            </w:r>
-            <w:proofErr w:type="spellEnd"/>
-          </w:p>
-        </w:tc>
-        <w:tc>
-          <w:tcPr>
-            <w:tcW w:w="1200" w:type="dxa"/>
-            <w:gridSpan w:val="2"/>
-            <w:vAlign w:val="center"/>
-          </w:tcPr>
-          <w:p>
-            <w:pPr>
-              <w:ind w:firstLineChars="100" w:firstLine="200"/>
-              <w:rPr>
-                <w:rFonts w:ascii="굴림" w:eastAsia="굴림" w:hAnsi="굴림"/>
-                <w:color w:val="000000"/>
-              </w:rPr>
-            </w:pPr>
-            <w:r>
-              <w:rPr>
-                <w:rFonts w:ascii="굴림" w:eastAsia="굴림" w:hAnsi="굴림" w:hint="eastAsia"/>
-                <w:color w:val="000000"/>
-              </w:rPr>
-              <w:t>2001.0</w:t>
-            </w:r>
-            <w:r>
-              <w:rPr>
-                <w:rFonts w:ascii="굴림" w:eastAsia="굴림" w:hAnsi="굴림" w:hint="eastAsia"/>
-                <w:color w:val="000000"/>
-              </w:rPr>
-              <w:t>5</w:t>
-            </w:r>
-            <w:r>
-              <w:rPr>
-                <w:rFonts w:ascii="굴림" w:eastAsia="굴림" w:hAnsi="굴림" w:hint="eastAsia"/>
-                <w:color w:val="000000"/>
-              </w:rPr>
-              <w:t>~2001.08</w:t>
-            </w:r>
-          </w:p>
-        </w:tc>
-        <w:tc>
-          <w:tcPr>
-            <w:tcW w:w="1400" w:type="dxa"/>
-            <w:gridSpan w:val="2"/>
-            <w:vAlign w:val="center"/>
-          </w:tcPr>
-          <w:p>
-            <w:pPr>
-              <w:jc w:val="center"/>
-              <w:rPr>
-                <w:rFonts w:ascii="굴림" w:eastAsia="굴림" w:hAnsi="굴림"/>
-              </w:rPr>
-            </w:pPr>
-            <w:proofErr w:type="spellStart"/>
-            <w:r>
-              <w:rPr>
-                <w:rFonts w:ascii="굴림" w:eastAsia="굴림" w:hAnsi="굴림" w:hint="eastAsia"/>
-              </w:rPr>
-              <w:t>하이잡</w:t>
-            </w:r>
-            <w:proofErr w:type="spellEnd"/>
           </w:p>
         </w:tc>
         <w:tc>
@@ -8012,16 +7888,8 @@
               <w:rPr>
                 <w:rFonts w:ascii="굴림" w:eastAsia="굴림" w:hAnsi="굴림" w:hint="eastAsia"/>
               </w:rPr>
-              <w:t>(주)</w:t>
-            </w:r>
-            <w:proofErr w:type="spellStart"/>
-            <w:r>
-              <w:rPr>
-                <w:rFonts w:ascii="굴림" w:eastAsia="굴림" w:hAnsi="굴림" w:hint="eastAsia"/>
-              </w:rPr>
-              <w:t>포트컴</w:t>
-            </w:r>
-            <w:proofErr w:type="spellEnd"/>
+              <w:t>(주)포트컴</w:t>
+            </w:r>
           </w:p>
         </w:tc>
         <w:tc>
@@ -8068,14 +7936,12 @@
                 <w:rFonts w:ascii="굴림" w:eastAsia="굴림" w:hAnsi="굴림"/>
               </w:rPr>
             </w:pPr>
-            <w:proofErr w:type="gramStart"/>
             <w:r>
               <w:rPr>
                 <w:rFonts w:ascii="굴림" w:eastAsia="굴림" w:hAnsi="굴림" w:hint="eastAsia"/>
               </w:rPr>
               <w:t>개발,유지보수</w:t>
             </w:r>
-            <w:proofErr w:type="gramEnd"/>
           </w:p>
         </w:tc>
         <w:tc>
@@ -8193,7 +8059,6 @@
                 <w:szCs w:val="16"/>
               </w:rPr>
             </w:pPr>
-            <w:proofErr w:type="spellStart"/>
             <w:r>
               <w:rPr>
                 <w:rFonts w:ascii="굴림" w:eastAsia="굴림" w:hAnsi="굴림" w:hint="eastAsia"/>
@@ -8202,7 +8067,6 @@
               </w:rPr>
               <w:t>Editplus</w:t>
             </w:r>
-            <w:proofErr w:type="spellEnd"/>
           </w:p>
         </w:tc>
         <w:tc>
@@ -8276,7 +8140,6 @@
                 <w:color w:val="000000"/>
               </w:rPr>
             </w:pPr>
-            <w:proofErr w:type="spellStart"/>
             <w:r>
               <w:rPr>
                 <w:rFonts w:ascii="굴림" w:eastAsia="굴림" w:hAnsi="굴림" w:hint="eastAsia"/>
@@ -8284,7 +8147,6 @@
               </w:rPr>
               <w:t>스크린쿼터엽합</w:t>
             </w:r>
-            <w:proofErr w:type="spellEnd"/>
           </w:p>
         </w:tc>
         <w:tc>
@@ -8348,16 +8210,8 @@
               <w:rPr>
                 <w:rFonts w:ascii="굴림" w:eastAsia="굴림" w:hAnsi="굴림" w:hint="eastAsia"/>
               </w:rPr>
-              <w:t>(주)</w:t>
-            </w:r>
-            <w:proofErr w:type="spellStart"/>
-            <w:r>
-              <w:rPr>
-                <w:rFonts w:ascii="굴림" w:eastAsia="굴림" w:hAnsi="굴림" w:hint="eastAsia"/>
-              </w:rPr>
-              <w:t>포트컴</w:t>
-            </w:r>
-            <w:proofErr w:type="spellEnd"/>
+              <w:t>(주)포트컴</w:t>
+            </w:r>
           </w:p>
         </w:tc>
         <w:tc>
@@ -8404,14 +8258,12 @@
                 <w:rFonts w:ascii="굴림" w:eastAsia="굴림" w:hAnsi="굴림"/>
               </w:rPr>
             </w:pPr>
-            <w:proofErr w:type="gramStart"/>
             <w:r>
               <w:rPr>
                 <w:rFonts w:ascii="굴림" w:eastAsia="굴림" w:hAnsi="굴림" w:hint="eastAsia"/>
               </w:rPr>
               <w:t>개발,유지보수</w:t>
             </w:r>
-            <w:proofErr w:type="gramEnd"/>
           </w:p>
         </w:tc>
         <w:tc>
@@ -8529,7 +8381,6 @@
                 <w:szCs w:val="16"/>
               </w:rPr>
             </w:pPr>
-            <w:proofErr w:type="spellStart"/>
             <w:r>
               <w:rPr>
                 <w:rFonts w:ascii="굴림" w:eastAsia="굴림" w:hAnsi="굴림" w:hint="eastAsia"/>
@@ -8538,7 +8389,6 @@
               </w:rPr>
               <w:t>Editplus</w:t>
             </w:r>
-            <w:proofErr w:type="spellEnd"/>
           </w:p>
         </w:tc>
         <w:tc>
@@ -8705,16 +8555,8 @@
               <w:rPr>
                 <w:rFonts w:ascii="굴림" w:eastAsia="굴림" w:hAnsi="굴림" w:hint="eastAsia"/>
               </w:rPr>
-              <w:t>(주)</w:t>
-            </w:r>
-            <w:proofErr w:type="spellStart"/>
-            <w:r>
-              <w:rPr>
-                <w:rFonts w:ascii="굴림" w:eastAsia="굴림" w:hAnsi="굴림" w:hint="eastAsia"/>
-              </w:rPr>
-              <w:t>오원코리아</w:t>
-            </w:r>
-            <w:proofErr w:type="spellEnd"/>
+              <w:t>(주)오원코리아</w:t>
+            </w:r>
           </w:p>
         </w:tc>
         <w:tc>
@@ -8883,8 +8725,6 @@
                 <w:szCs w:val="16"/>
               </w:rPr>
             </w:pPr>
-            <w:proofErr w:type="spellStart"/>
-            <w:proofErr w:type="gramStart"/>
             <w:r>
               <w:rPr>
                 <w:rFonts w:ascii="굴림" w:eastAsia="굴림" w:hAnsi="굴림" w:hint="eastAsia"/>
@@ -8893,8 +8733,6 @@
               </w:rPr>
               <w:t>KAWA,UltraEdit</w:t>
             </w:r>
-            <w:proofErr w:type="spellEnd"/>
-            <w:proofErr w:type="gramEnd"/>
           </w:p>
         </w:tc>
         <w:tc>
@@ -9066,16 +8904,8 @@
               <w:rPr>
                 <w:rFonts w:ascii="굴림" w:eastAsia="굴림" w:hAnsi="굴림" w:hint="eastAsia"/>
               </w:rPr>
-              <w:t>(주)</w:t>
-            </w:r>
-            <w:proofErr w:type="spellStart"/>
-            <w:r>
-              <w:rPr>
-                <w:rFonts w:ascii="굴림" w:eastAsia="굴림" w:hAnsi="굴림" w:hint="eastAsia"/>
-              </w:rPr>
-              <w:t>오원코리아</w:t>
-            </w:r>
-            <w:proofErr w:type="spellEnd"/>
+              <w:t>(주)오원코리아</w:t>
+            </w:r>
           </w:p>
         </w:tc>
         <w:tc>
@@ -9244,8 +9074,6 @@
                 <w:szCs w:val="16"/>
               </w:rPr>
             </w:pPr>
-            <w:proofErr w:type="spellStart"/>
-            <w:proofErr w:type="gramStart"/>
             <w:r>
               <w:rPr>
                 <w:rFonts w:ascii="굴림" w:eastAsia="굴림" w:hAnsi="굴림" w:hint="eastAsia"/>
@@ -9254,8 +9082,6 @@
               </w:rPr>
               <w:t>KAWA,UltraEdit</w:t>
             </w:r>
-            <w:proofErr w:type="spellEnd"/>
-            <w:proofErr w:type="gramEnd"/>
           </w:p>
         </w:tc>
         <w:tc>
@@ -9446,17 +9272,8 @@
                 <w:rFonts w:ascii="굴림" w:eastAsia="굴림" w:hAnsi="굴림" w:hint="eastAsia"/>
                 <w:color w:val="000000"/>
               </w:rPr>
-              <w:t>(주)</w:t>
-            </w:r>
-            <w:proofErr w:type="spellStart"/>
-            <w:r>
-              <w:rPr>
-                <w:rFonts w:ascii="굴림" w:eastAsia="굴림" w:hAnsi="굴림" w:hint="eastAsia"/>
-                <w:color w:val="000000"/>
-              </w:rPr>
-              <w:t>새롬이비즈니스</w:t>
-            </w:r>
-            <w:proofErr w:type="spellEnd"/>
+              <w:t>(주)새롬이비즈니스</w:t>
+            </w:r>
           </w:p>
         </w:tc>
         <w:tc>
@@ -9624,8 +9441,6 @@
                 <w:szCs w:val="16"/>
               </w:rPr>
             </w:pPr>
-            <w:proofErr w:type="spellStart"/>
-            <w:proofErr w:type="gramStart"/>
             <w:r>
               <w:rPr>
                 <w:rFonts w:ascii="굴림" w:eastAsia="굴림" w:hAnsi="굴림" w:hint="eastAsia"/>
@@ -9634,8 +9449,6 @@
               </w:rPr>
               <w:t>Eclipse,UltraEdit</w:t>
             </w:r>
-            <w:proofErr w:type="spellEnd"/>
-            <w:proofErr w:type="gramEnd"/>
           </w:p>
         </w:tc>
         <w:tc>
@@ -9838,17 +9651,8 @@
                 <w:rFonts w:ascii="굴림" w:eastAsia="굴림" w:hAnsi="굴림" w:hint="eastAsia"/>
                 <w:color w:val="000000"/>
               </w:rPr>
-              <w:t>(주)</w:t>
-            </w:r>
-            <w:proofErr w:type="spellStart"/>
-            <w:r>
-              <w:rPr>
-                <w:rFonts w:ascii="굴림" w:eastAsia="굴림" w:hAnsi="굴림" w:hint="eastAsia"/>
-                <w:color w:val="000000"/>
-              </w:rPr>
-              <w:t>제이에스소프트텍</w:t>
-            </w:r>
-            <w:proofErr w:type="spellEnd"/>
+              <w:t>(주)제이에스소프트텍</w:t>
+            </w:r>
           </w:p>
         </w:tc>
         <w:tc>
@@ -10017,8 +9821,6 @@
                 <w:szCs w:val="16"/>
               </w:rPr>
             </w:pPr>
-            <w:proofErr w:type="spellStart"/>
-            <w:proofErr w:type="gramStart"/>
             <w:r>
               <w:rPr>
                 <w:rFonts w:ascii="굴림" w:eastAsia="굴림" w:hAnsi="굴림" w:hint="eastAsia"/>
@@ -10027,8 +9829,6 @@
               </w:rPr>
               <w:t>Eclipse,UltraEdit</w:t>
             </w:r>
-            <w:proofErr w:type="spellEnd"/>
-            <w:proofErr w:type="gramEnd"/>
           </w:p>
         </w:tc>
         <w:tc>
@@ -10107,75 +9907,64 @@
                 <w:color w:val="000000"/>
               </w:rPr>
             </w:pPr>
-            <w:proofErr w:type="gramStart"/>
-            <w:r>
-              <w:rPr>
-                <w:rFonts w:ascii="굴림" w:eastAsia="굴림" w:hAnsi="굴림" w:hint="eastAsia"/>
-                <w:color w:val="000000"/>
+            <w:r>
+              <w:rPr>
+                <w:rFonts w:ascii="굴림" w:eastAsia="굴림" w:hAnsi="굴림" w:hint="eastAsia"/>
+                <w:color w:val="000000"/>
+              </w:rPr>
+              <w:t>현대.기아자동차 ALP 상품판매시스템</w:t>
+            </w:r>
+          </w:p>
+        </w:tc>
+        <w:tc>
+          <w:tcPr>
+            <w:tcW w:w="1200" w:type="dxa"/>
+            <w:gridSpan w:val="2"/>
+            <w:vAlign w:val="center"/>
+          </w:tcPr>
+          <w:p>
+            <w:pPr>
+              <w:ind w:firstLineChars="100" w:firstLine="200"/>
+              <w:rPr>
+                <w:rFonts w:ascii="굴림" w:eastAsia="굴림" w:hAnsi="굴림"/>
+                <w:color w:val="000000"/>
+              </w:rPr>
+            </w:pPr>
+            <w:r>
+              <w:rPr>
+                <w:rFonts w:ascii="굴림" w:eastAsia="굴림" w:hAnsi="굴림" w:hint="eastAsia"/>
+                <w:color w:val="000000"/>
+              </w:rPr>
+              <w:t>2005.11~2006.0</w:t>
+            </w:r>
+            <w:r>
+              <w:rPr>
+                <w:rFonts w:ascii="굴림" w:eastAsia="굴림" w:hAnsi="굴림" w:hint="eastAsia"/>
+                <w:color w:val="000000"/>
+              </w:rPr>
+              <w:t>9</w:t>
+            </w:r>
+          </w:p>
+        </w:tc>
+        <w:tc>
+          <w:tcPr>
+            <w:tcW w:w="1400" w:type="dxa"/>
+            <w:gridSpan w:val="2"/>
+            <w:vAlign w:val="center"/>
+          </w:tcPr>
+          <w:p>
+            <w:pPr>
+              <w:jc w:val="center"/>
+              <w:rPr>
+                <w:rFonts w:ascii="굴림" w:eastAsia="굴림" w:hAnsi="굴림"/>
+              </w:rPr>
+            </w:pPr>
+            <w:r>
+              <w:rPr>
+                <w:rFonts w:ascii="굴림" w:eastAsia="굴림" w:hAnsi="굴림" w:hint="eastAsia"/>
               </w:rPr>
               <w:t>현대.기아자동차</w:t>
             </w:r>
-            <w:proofErr w:type="gramEnd"/>
-            <w:r>
-              <w:rPr>
-                <w:rFonts w:ascii="굴림" w:eastAsia="굴림" w:hAnsi="굴림" w:hint="eastAsia"/>
-                <w:color w:val="000000"/>
-              </w:rPr>
-              <w:t xml:space="preserve"> ALP 상품판매시스템</w:t>
-            </w:r>
-          </w:p>
-        </w:tc>
-        <w:tc>
-          <w:tcPr>
-            <w:tcW w:w="1200" w:type="dxa"/>
-            <w:gridSpan w:val="2"/>
-            <w:vAlign w:val="center"/>
-          </w:tcPr>
-          <w:p>
-            <w:pPr>
-              <w:ind w:firstLineChars="100" w:firstLine="200"/>
-              <w:rPr>
-                <w:rFonts w:ascii="굴림" w:eastAsia="굴림" w:hAnsi="굴림"/>
-                <w:color w:val="000000"/>
-              </w:rPr>
-            </w:pPr>
-            <w:r>
-              <w:rPr>
-                <w:rFonts w:ascii="굴림" w:eastAsia="굴림" w:hAnsi="굴림" w:hint="eastAsia"/>
-                <w:color w:val="000000"/>
-              </w:rPr>
-              <w:t>2005.11~2006.0</w:t>
-            </w:r>
-            <w:r>
-              <w:rPr>
-                <w:rFonts w:ascii="굴림" w:eastAsia="굴림" w:hAnsi="굴림" w:hint="eastAsia"/>
-                <w:color w:val="000000"/>
-              </w:rPr>
-              <w:t>9</w:t>
-            </w:r>
-          </w:p>
-        </w:tc>
-        <w:tc>
-          <w:tcPr>
-            <w:tcW w:w="1400" w:type="dxa"/>
-            <w:gridSpan w:val="2"/>
-            <w:vAlign w:val="center"/>
-          </w:tcPr>
-          <w:p>
-            <w:pPr>
-              <w:jc w:val="center"/>
-              <w:rPr>
-                <w:rFonts w:ascii="굴림" w:eastAsia="굴림" w:hAnsi="굴림"/>
-              </w:rPr>
-            </w:pPr>
-            <w:proofErr w:type="gramStart"/>
-            <w:r>
-              <w:rPr>
-                <w:rFonts w:ascii="굴림" w:eastAsia="굴림" w:hAnsi="굴림" w:hint="eastAsia"/>
-              </w:rPr>
-              <w:t>현대.기아자동차</w:t>
-            </w:r>
-            <w:proofErr w:type="gramEnd"/>
           </w:p>
         </w:tc>
         <w:tc>
@@ -10197,14 +9986,12 @@
               </w:rPr>
               <w:t>㈜</w:t>
             </w:r>
-            <w:proofErr w:type="spellStart"/>
             <w:r>
               <w:rPr>
                 <w:rFonts w:ascii="굴림" w:eastAsia="굴림" w:hAnsi="굴림" w:hint="eastAsia"/>
               </w:rPr>
               <w:t>뉴아이티에스</w:t>
             </w:r>
-            <w:proofErr w:type="spellEnd"/>
           </w:p>
         </w:tc>
         <w:tc>
@@ -10373,8 +10160,6 @@
                 <w:szCs w:val="16"/>
               </w:rPr>
             </w:pPr>
-            <w:proofErr w:type="spellStart"/>
-            <w:proofErr w:type="gramStart"/>
             <w:r>
               <w:rPr>
                 <w:rFonts w:ascii="굴림" w:eastAsia="굴림" w:hAnsi="굴림" w:hint="eastAsia"/>
@@ -10383,8 +10168,6 @@
               </w:rPr>
               <w:t>Eclipse,UltraEdit</w:t>
             </w:r>
-            <w:proofErr w:type="spellEnd"/>
-            <w:proofErr w:type="gramEnd"/>
           </w:p>
         </w:tc>
         <w:tc>
@@ -10425,16 +10208,12 @@
                 <w:rFonts w:ascii="굴림" w:eastAsia="굴림" w:hAnsi="굴림"/>
               </w:rPr>
             </w:pPr>
-            <w:proofErr w:type="spellStart"/>
-            <w:proofErr w:type="gramStart"/>
             <w:r>
               <w:rPr>
                 <w:rFonts w:ascii="굴림" w:eastAsia="굴림" w:hAnsi="굴림" w:hint="eastAsia"/>
               </w:rPr>
               <w:t>JFramework,struts</w:t>
             </w:r>
-            <w:proofErr w:type="spellEnd"/>
-            <w:proofErr w:type="gramEnd"/>
           </w:p>
         </w:tc>
       </w:tr>
@@ -10467,7 +10246,6 @@
                 <w:color w:val="000000"/>
               </w:rPr>
             </w:pPr>
-            <w:proofErr w:type="spellStart"/>
             <w:r>
               <w:rPr>
                 <w:rFonts w:ascii="굴림" w:eastAsia="굴림" w:hAnsi="굴림" w:hint="eastAsia"/>
@@ -10475,38 +10253,21 @@
               </w:rPr>
               <w:t>동부화재전주콜센터</w:t>
             </w:r>
-            <w:proofErr w:type="spellEnd"/>
-          </w:p>
-          <w:p>
-            <w:pPr>
-              <w:jc w:val="center"/>
-              <w:rPr>
-                <w:rFonts w:ascii="굴림" w:eastAsia="굴림" w:hAnsi="굴림"/>
-                <w:color w:val="000000"/>
-              </w:rPr>
-            </w:pPr>
-            <w:r>
-              <w:rPr>
-                <w:rFonts w:ascii="굴림" w:eastAsia="굴림" w:hAnsi="굴림" w:hint="eastAsia"/>
-                <w:color w:val="000000"/>
-              </w:rPr>
-              <w:t>(</w:t>
-            </w:r>
-            <w:proofErr w:type="gramStart"/>
-            <w:r>
-              <w:rPr>
-                <w:rFonts w:ascii="굴림" w:eastAsia="굴림" w:hAnsi="굴림" w:hint="eastAsia"/>
-                <w:color w:val="000000"/>
-              </w:rPr>
-              <w:t>사고처리,고객</w:t>
-            </w:r>
-            <w:proofErr w:type="gramEnd"/>
-            <w:r>
-              <w:rPr>
-                <w:rFonts w:ascii="굴림" w:eastAsia="굴림" w:hAnsi="굴림" w:hint="eastAsia"/>
-                <w:color w:val="000000"/>
-              </w:rPr>
-              <w:t>,마케팅)</w:t>
+          </w:p>
+          <w:p>
+            <w:pPr>
+              <w:jc w:val="center"/>
+              <w:rPr>
+                <w:rFonts w:ascii="굴림" w:eastAsia="굴림" w:hAnsi="굴림"/>
+                <w:color w:val="000000"/>
+              </w:rPr>
+            </w:pPr>
+            <w:r>
+              <w:rPr>
+                <w:rFonts w:ascii="굴림" w:eastAsia="굴림" w:hAnsi="굴림" w:hint="eastAsia"/>
+                <w:color w:val="000000"/>
+              </w:rPr>
+              <w:t>(사고처리,고객,마케팅)</w:t>
             </w:r>
           </w:p>
         </w:tc>
@@ -10529,23 +10290,7 @@
                 <w:rFonts w:ascii="굴림" w:eastAsia="굴림" w:hAnsi="굴림" w:hint="eastAsia"/>
                 <w:color w:val="000000"/>
               </w:rPr>
-              <w:t>2006.</w:t>
-            </w:r>
-            <w:proofErr w:type="gramStart"/>
-            <w:r>
-              <w:rPr>
-                <w:rFonts w:ascii="굴림" w:eastAsia="굴림" w:hAnsi="굴림" w:hint="eastAsia"/>
-                <w:color w:val="000000"/>
-              </w:rPr>
-              <w:t>10.~</w:t>
-            </w:r>
-            <w:proofErr w:type="gramEnd"/>
-            <w:r>
-              <w:rPr>
-                <w:rFonts w:ascii="굴림" w:eastAsia="굴림" w:hAnsi="굴림" w:hint="eastAsia"/>
-                <w:color w:val="000000"/>
-              </w:rPr>
-              <w:t>2007.04</w:t>
+              <w:t>2006.10.~2007.04</w:t>
             </w:r>
           </w:p>
         </w:tc>
@@ -10589,14 +10334,12 @@
               </w:rPr>
               <w:t>㈜</w:t>
             </w:r>
-            <w:proofErr w:type="spellStart"/>
             <w:r>
               <w:rPr>
                 <w:rFonts w:ascii="굴림" w:eastAsia="굴림" w:hAnsi="굴림" w:hint="eastAsia"/>
               </w:rPr>
               <w:t>인포니아</w:t>
             </w:r>
-            <w:proofErr w:type="spellEnd"/>
           </w:p>
         </w:tc>
         <w:tc>
@@ -10766,8 +10509,6 @@
                 <w:szCs w:val="16"/>
               </w:rPr>
             </w:pPr>
-            <w:proofErr w:type="spellStart"/>
-            <w:proofErr w:type="gramStart"/>
             <w:r>
               <w:rPr>
                 <w:rFonts w:ascii="굴림" w:eastAsia="굴림" w:hAnsi="굴림" w:hint="eastAsia"/>
@@ -10776,8 +10517,6 @@
               </w:rPr>
               <w:t>Eclipse,UltraEdit</w:t>
             </w:r>
-            <w:proofErr w:type="spellEnd"/>
-            <w:proofErr w:type="gramEnd"/>
           </w:p>
         </w:tc>
         <w:tc>
@@ -10818,21 +10557,11 @@
                 <w:rFonts w:ascii="굴림" w:eastAsia="굴림" w:hAnsi="굴림"/>
               </w:rPr>
             </w:pPr>
-            <w:proofErr w:type="spellStart"/>
-            <w:proofErr w:type="gramStart"/>
-            <w:r>
-              <w:rPr>
-                <w:rFonts w:ascii="굴림" w:eastAsia="굴림" w:hAnsi="굴림" w:hint="eastAsia"/>
-              </w:rPr>
-              <w:t>MiPlatForm,Jedi</w:t>
-            </w:r>
-            <w:proofErr w:type="spellEnd"/>
-            <w:proofErr w:type="gramEnd"/>
-            <w:r>
-              <w:rPr>
-                <w:rFonts w:ascii="굴림" w:eastAsia="굴림" w:hAnsi="굴림" w:hint="eastAsia"/>
-              </w:rPr>
-              <w:t xml:space="preserve"> 자체 프레임워크</w:t>
+            <w:r>
+              <w:rPr>
+                <w:rFonts w:ascii="굴림" w:eastAsia="굴림" w:hAnsi="굴림" w:hint="eastAsia"/>
+              </w:rPr>
+              <w:t>MiPlatForm,Jedi 자체 프레임워크</w:t>
             </w:r>
           </w:p>
         </w:tc>
@@ -10866,7 +10595,6 @@
                 <w:color w:val="000000"/>
               </w:rPr>
             </w:pPr>
-            <w:proofErr w:type="spellStart"/>
             <w:r>
               <w:rPr>
                 <w:rFonts w:ascii="굴림" w:eastAsia="굴림" w:hAnsi="굴림" w:hint="eastAsia"/>
@@ -10874,7 +10602,6 @@
               </w:rPr>
               <w:t>미래에셋생명차세대</w:t>
             </w:r>
-            <w:proofErr w:type="spellEnd"/>
           </w:p>
           <w:p>
             <w:pPr>
@@ -10898,7 +10625,6 @@
               </w:rPr>
               <w:t>-</w:t>
             </w:r>
-            <w:proofErr w:type="spellStart"/>
             <w:r>
               <w:rPr>
                 <w:rFonts w:ascii="굴림" w:eastAsia="굴림" w:hAnsi="굴림" w:hint="eastAsia"/>
@@ -10913,7 +10639,6 @@
               </w:rPr>
               <w:t>펀드변경</w:t>
             </w:r>
-            <w:proofErr w:type="spellEnd"/>
             <w:r>
               <w:rPr>
                 <w:rFonts w:ascii="굴림" w:eastAsia="굴림" w:hAnsi="굴림" w:hint="eastAsia"/>
@@ -10959,14 +10684,12 @@
                 <w:rFonts w:ascii="굴림" w:eastAsia="굴림" w:hAnsi="굴림"/>
               </w:rPr>
             </w:pPr>
-            <w:proofErr w:type="spellStart"/>
             <w:r>
               <w:rPr>
                 <w:rFonts w:ascii="굴림" w:eastAsia="굴림" w:hAnsi="굴림" w:hint="eastAsia"/>
               </w:rPr>
               <w:t>미래에셋생명</w:t>
             </w:r>
-            <w:proofErr w:type="spellEnd"/>
           </w:p>
         </w:tc>
         <w:tc>
@@ -10990,7 +10713,6 @@
               </w:rPr>
               <w:t>㈜</w:t>
             </w:r>
-            <w:proofErr w:type="spellStart"/>
             <w:r>
               <w:rPr>
                 <w:rFonts w:ascii="굴림" w:eastAsia="굴림" w:hAnsi="굴림" w:hint="eastAsia"/>
@@ -10998,7 +10720,6 @@
               </w:rPr>
               <w:t>인투데이타시스템</w:t>
             </w:r>
-            <w:proofErr w:type="spellEnd"/>
           </w:p>
         </w:tc>
         <w:tc>
@@ -11168,33 +10889,23 @@
                 <w:szCs w:val="16"/>
               </w:rPr>
             </w:pPr>
-            <w:proofErr w:type="spellStart"/>
             <w:r>
               <w:rPr>
                 <w:rFonts w:ascii="굴림" w:eastAsia="굴림" w:hAnsi="굴림" w:hint="eastAsia"/>
                 <w:sz w:val="16"/>
                 <w:szCs w:val="16"/>
               </w:rPr>
-              <w:t>Proprame</w:t>
-            </w:r>
-            <w:proofErr w:type="spellEnd"/>
-            <w:r>
-              <w:rPr>
-                <w:rFonts w:ascii="굴림" w:eastAsia="굴림" w:hAnsi="굴림" w:hint="eastAsia"/>
+              <w:t>Proprame,</w:t>
+            </w:r>
+          </w:p>
+          <w:p>
+            <w:pPr>
+              <w:jc w:val="center"/>
+              <w:rPr>
+                <w:rFonts w:ascii="굴림" w:eastAsia="굴림" w:hAnsi="굴림"/>
                 <w:sz w:val="16"/>
                 <w:szCs w:val="16"/>
               </w:rPr>
-              <w:t>,</w:t>
-            </w:r>
-          </w:p>
-          <w:p>
-            <w:pPr>
-              <w:jc w:val="center"/>
-              <w:rPr>
-                <w:rFonts w:ascii="굴림" w:eastAsia="굴림" w:hAnsi="굴림"/>
-                <w:sz w:val="16"/>
-                <w:szCs w:val="16"/>
-              </w:rPr>
             </w:pPr>
           </w:p>
         </w:tc>
@@ -11236,30 +10947,12 @@
                 <w:rFonts w:ascii="굴림" w:eastAsia="굴림" w:hAnsi="굴림"/>
               </w:rPr>
             </w:pPr>
-            <w:proofErr w:type="spellStart"/>
-            <w:proofErr w:type="gramStart"/>
-            <w:r>
-              <w:rPr>
-                <w:rFonts w:ascii="굴림" w:eastAsia="굴림" w:hAnsi="굴림" w:hint="eastAsia"/>
-              </w:rPr>
-              <w:t>MiPlatForm</w:t>
-            </w:r>
-            <w:proofErr w:type="spellEnd"/>
-            <w:r>
-              <w:rPr>
-                <w:rFonts w:ascii="굴림" w:eastAsia="굴림" w:hAnsi="굴림" w:hint="eastAsia"/>
-              </w:rPr>
-              <w:t>,,</w:t>
-            </w:r>
-            <w:proofErr w:type="spellStart"/>
-            <w:proofErr w:type="gramEnd"/>
-            <w:r>
-              <w:rPr>
-                <w:rFonts w:ascii="굴림" w:eastAsia="굴림" w:hAnsi="굴림" w:hint="eastAsia"/>
-              </w:rPr>
-              <w:t>Proframe</w:t>
-            </w:r>
-            <w:proofErr w:type="spellEnd"/>
+            <w:r>
+              <w:rPr>
+                <w:rFonts w:ascii="굴림" w:eastAsia="굴림" w:hAnsi="굴림" w:hint="eastAsia"/>
+              </w:rPr>
+              <w:t>MiPlatForm,,Proframe</w:t>
+            </w:r>
           </w:p>
         </w:tc>
       </w:tr>
@@ -11292,7 +10985,6 @@
                 <w:color w:val="000000"/>
               </w:rPr>
             </w:pPr>
-            <w:proofErr w:type="spellStart"/>
             <w:r>
               <w:rPr>
                 <w:rFonts w:ascii="굴림" w:eastAsia="굴림" w:hAnsi="굴림" w:hint="eastAsia"/>
@@ -11300,7 +10992,6 @@
               </w:rPr>
               <w:t>동부화재직판콜센터</w:t>
             </w:r>
-            <w:proofErr w:type="spellEnd"/>
           </w:p>
           <w:p>
             <w:pPr>
@@ -11397,14 +11088,12 @@
               </w:rPr>
               <w:t>㈜</w:t>
             </w:r>
-            <w:proofErr w:type="spellStart"/>
             <w:r>
               <w:rPr>
                 <w:rFonts w:ascii="굴림" w:eastAsia="굴림" w:hAnsi="굴림" w:hint="eastAsia"/>
               </w:rPr>
               <w:t>인포니아</w:t>
             </w:r>
-            <w:proofErr w:type="spellEnd"/>
           </w:p>
         </w:tc>
         <w:tc>
@@ -11575,8 +11264,6 @@
                 <w:szCs w:val="16"/>
               </w:rPr>
             </w:pPr>
-            <w:proofErr w:type="spellStart"/>
-            <w:proofErr w:type="gramStart"/>
             <w:r>
               <w:rPr>
                 <w:rFonts w:ascii="굴림" w:eastAsia="굴림" w:hAnsi="굴림" w:hint="eastAsia"/>
@@ -11585,8 +11272,6 @@
               </w:rPr>
               <w:t>Eclipse,UltraEdit</w:t>
             </w:r>
-            <w:proofErr w:type="spellEnd"/>
-            <w:proofErr w:type="gramEnd"/>
           </w:p>
         </w:tc>
         <w:tc>
@@ -11627,22 +11312,18 @@
                 <w:rFonts w:ascii="굴림" w:eastAsia="굴림" w:hAnsi="굴림"/>
               </w:rPr>
             </w:pPr>
-            <w:proofErr w:type="spellStart"/>
-            <w:proofErr w:type="gramStart"/>
             <w:r>
               <w:rPr>
                 <w:rFonts w:ascii="굴림" w:eastAsia="굴림" w:hAnsi="굴림" w:hint="eastAsia"/>
               </w:rPr>
               <w:t>MiPlatForm</w:t>
             </w:r>
-            <w:proofErr w:type="spellEnd"/>
             <w:r>
               <w:rPr>
                 <w:rFonts w:ascii="굴림" w:eastAsia="굴림" w:hAnsi="굴림" w:hint="eastAsia"/>
               </w:rPr>
               <w:t>,차트</w:t>
             </w:r>
-            <w:proofErr w:type="gramEnd"/>
           </w:p>
         </w:tc>
       </w:tr>
@@ -11830,7 +11511,6 @@
                 <w:rFonts w:ascii="굴림" w:eastAsia="굴림" w:hAnsi="굴림"/>
               </w:rPr>
             </w:pPr>
-            <w:proofErr w:type="gramStart"/>
             <w:r>
               <w:rPr>
                 <w:rFonts w:ascii="굴림" w:eastAsia="굴림" w:hAnsi="굴림"/>
@@ -11845,7 +11525,6 @@
               </w:rPr>
               <w:t>업</w:t>
             </w:r>
-            <w:proofErr w:type="gramEnd"/>
             <w:r>
               <w:rPr>
                 <w:rFonts w:ascii="굴림" w:eastAsia="굴림" w:hAnsi="굴림"/>
@@ -12251,7 +11930,6 @@
                 <w:b/>
               </w:rPr>
             </w:pPr>
-            <w:proofErr w:type="gramStart"/>
             <w:r>
               <w:rPr>
                 <w:rFonts w:ascii="굴림" w:eastAsia="굴림" w:hAnsi="굴림" w:hint="eastAsia"/>
@@ -12259,7 +11937,6 @@
               </w:rPr>
               <w:t>응</w:t>
             </w:r>
-            <w:proofErr w:type="gramEnd"/>
             <w:r>
               <w:rPr>
                 <w:rFonts w:ascii="굴림" w:eastAsia="굴림" w:hAnsi="굴림"/>
@@ -12350,21 +12027,12 @@
                 <w:b/>
               </w:rPr>
             </w:pPr>
-            <w:proofErr w:type="gramStart"/>
             <w:r>
               <w:rPr>
                 <w:rFonts w:ascii="굴림" w:eastAsia="굴림" w:hAnsi="굴림"/>
                 <w:b/>
               </w:rPr>
-              <w:t>O .</w:t>
-            </w:r>
-            <w:proofErr w:type="gramEnd"/>
-            <w:r>
-              <w:rPr>
-                <w:rFonts w:ascii="굴림" w:eastAsia="굴림" w:hAnsi="굴림"/>
-                <w:b/>
-              </w:rPr>
-              <w:t xml:space="preserve"> S</w:t>
+              <w:t>O . S</w:t>
             </w:r>
           </w:p>
         </w:tc>
@@ -12554,21 +12222,12 @@
                 <w:color w:val="000000"/>
               </w:rPr>
             </w:pPr>
-            <w:proofErr w:type="spellStart"/>
-            <w:r>
-              <w:rPr>
-                <w:rFonts w:ascii="굴림" w:eastAsia="굴림" w:hAnsi="굴림" w:hint="eastAsia"/>
-                <w:color w:val="000000"/>
-              </w:rPr>
-              <w:t>알리안츠생명콜센터터</w:t>
-            </w:r>
-            <w:proofErr w:type="spellEnd"/>
-            <w:r>
-              <w:rPr>
-                <w:rFonts w:ascii="굴림" w:eastAsia="굴림" w:hAnsi="굴림" w:hint="eastAsia"/>
-                <w:color w:val="000000"/>
-              </w:rPr>
-              <w:t>(요금/보전)</w:t>
+            <w:r>
+              <w:rPr>
+                <w:rFonts w:ascii="굴림" w:eastAsia="굴림" w:hAnsi="굴림" w:hint="eastAsia"/>
+                <w:color w:val="000000"/>
+              </w:rPr>
+              <w:t>알리안츠생명콜센터터(요금/보전)</w:t>
             </w:r>
           </w:p>
         </w:tc>
@@ -12622,14 +12281,12 @@
                 <w:rFonts w:ascii="굴림" w:eastAsia="굴림" w:hAnsi="굴림"/>
               </w:rPr>
             </w:pPr>
-            <w:proofErr w:type="spellStart"/>
             <w:r>
               <w:rPr>
                 <w:rFonts w:ascii="굴림" w:eastAsia="굴림" w:hAnsi="굴림" w:hint="eastAsia"/>
               </w:rPr>
               <w:t>알리안츠생명</w:t>
             </w:r>
-            <w:proofErr w:type="spellEnd"/>
           </w:p>
         </w:tc>
         <w:tc>
@@ -12649,16 +12306,8 @@
               <w:rPr>
                 <w:rFonts w:ascii="굴림" w:eastAsia="굴림" w:hAnsi="굴림" w:hint="eastAsia"/>
               </w:rPr>
-              <w:t>(주)</w:t>
-            </w:r>
-            <w:proofErr w:type="spellStart"/>
-            <w:r>
-              <w:rPr>
-                <w:rFonts w:ascii="굴림" w:eastAsia="굴림" w:hAnsi="굴림" w:hint="eastAsia"/>
-              </w:rPr>
-              <w:t>유비스톰</w:t>
-            </w:r>
-            <w:proofErr w:type="spellEnd"/>
+              <w:t>(주)유비스톰</w:t>
+            </w:r>
           </w:p>
         </w:tc>
         <w:tc>
@@ -12829,8 +12478,6 @@
                 <w:szCs w:val="16"/>
               </w:rPr>
             </w:pPr>
-            <w:proofErr w:type="spellStart"/>
-            <w:proofErr w:type="gramStart"/>
             <w:r>
               <w:rPr>
                 <w:rFonts w:ascii="굴림" w:eastAsia="굴림" w:hAnsi="굴림" w:hint="eastAsia"/>
@@ -12839,8 +12486,6 @@
               </w:rPr>
               <w:t>Eclipse,UltraEdit</w:t>
             </w:r>
-            <w:proofErr w:type="spellEnd"/>
-            <w:proofErr w:type="gramEnd"/>
             <w:r>
               <w:rPr>
                 <w:rFonts w:ascii="굴림" w:eastAsia="굴림" w:hAnsi="굴림" w:hint="eastAsia"/>
@@ -12889,22 +12534,12 @@
                 <w:rFonts w:ascii="굴림" w:eastAsia="굴림" w:hAnsi="굴림"/>
               </w:rPr>
             </w:pPr>
-            <w:proofErr w:type="spellStart"/>
-            <w:proofErr w:type="gramStart"/>
-            <w:r>
-              <w:rPr>
-                <w:rFonts w:ascii="굴림" w:eastAsia="굴림" w:hAnsi="굴림" w:hint="eastAsia"/>
-              </w:rPr>
-              <w:t>MiPlatForm</w:t>
-            </w:r>
-            <w:proofErr w:type="spellEnd"/>
-            <w:r>
-              <w:rPr>
-                <w:rFonts w:ascii="굴림" w:eastAsia="굴림" w:hAnsi="굴림" w:hint="eastAsia"/>
-              </w:rPr>
-              <w:t>,,</w:t>
-            </w:r>
-            <w:proofErr w:type="gramEnd"/>
+            <w:r>
+              <w:rPr>
+                <w:rFonts w:ascii="굴림" w:eastAsia="굴림" w:hAnsi="굴림" w:hint="eastAsia"/>
+              </w:rPr>
+              <w:t>MiPlatForm,,</w:t>
+            </w:r>
           </w:p>
         </w:tc>
       </w:tr>
@@ -12936,7 +12571,6 @@
                 <w:color w:val="000000"/>
               </w:rPr>
             </w:pPr>
-            <w:proofErr w:type="spellStart"/>
             <w:r>
               <w:rPr>
                 <w:rFonts w:ascii="굴림" w:eastAsia="굴림" w:hAnsi="굴림" w:hint="eastAsia"/>
@@ -12944,7 +12578,6 @@
               </w:rPr>
               <w:t>삼성생명차세대</w:t>
             </w:r>
-            <w:proofErr w:type="spellEnd"/>
           </w:p>
           <w:p>
             <w:pPr>
@@ -12977,7 +12610,6 @@
                 <w:color w:val="000000"/>
               </w:rPr>
             </w:pPr>
-            <w:proofErr w:type="spellStart"/>
             <w:r>
               <w:rPr>
                 <w:rFonts w:ascii="굴림" w:eastAsia="굴림" w:hAnsi="굴림" w:hint="eastAsia"/>
@@ -12985,7 +12617,6 @@
               </w:rPr>
               <w:t>변액펀드변경</w:t>
             </w:r>
-            <w:proofErr w:type="spellEnd"/>
             <w:r>
               <w:rPr>
                 <w:rFonts w:ascii="굴림" w:eastAsia="굴림" w:hAnsi="굴림" w:hint="eastAsia"/>
@@ -13072,14 +12703,12 @@
               </w:rPr>
               <w:t>㈜</w:t>
             </w:r>
-            <w:proofErr w:type="spellStart"/>
             <w:r>
               <w:rPr>
                 <w:rFonts w:ascii="굴림" w:eastAsia="굴림" w:hAnsi="굴림" w:hint="eastAsia"/>
               </w:rPr>
               <w:t>인투데이타시스템</w:t>
             </w:r>
-            <w:proofErr w:type="spellEnd"/>
           </w:p>
         </w:tc>
         <w:tc>
@@ -13255,8 +12884,6 @@
                 <w:szCs w:val="16"/>
               </w:rPr>
             </w:pPr>
-            <w:proofErr w:type="spellStart"/>
-            <w:proofErr w:type="gramStart"/>
             <w:r>
               <w:rPr>
                 <w:rFonts w:ascii="굴림" w:eastAsia="굴림" w:hAnsi="굴림" w:hint="eastAsia"/>
@@ -13265,8 +12892,6 @@
               </w:rPr>
               <w:t>Eclipse,UltraEdit</w:t>
             </w:r>
-            <w:proofErr w:type="spellEnd"/>
-            <w:proofErr w:type="gramEnd"/>
           </w:p>
         </w:tc>
         <w:tc>
@@ -13311,16 +12936,8 @@
               <w:rPr>
                 <w:rFonts w:ascii="굴림" w:eastAsia="굴림" w:hAnsi="굴림" w:hint="eastAsia"/>
               </w:rPr>
-              <w:t xml:space="preserve">Spring </w:t>
-            </w:r>
-            <w:proofErr w:type="spellStart"/>
-            <w:r>
-              <w:rPr>
-                <w:rFonts w:ascii="굴림" w:eastAsia="굴림" w:hAnsi="굴림" w:hint="eastAsia"/>
-              </w:rPr>
-              <w:t>Anyframe</w:t>
-            </w:r>
-            <w:proofErr w:type="spellEnd"/>
+              <w:t>Spring Anyframe</w:t>
+            </w:r>
           </w:p>
           <w:p>
             <w:pPr>
@@ -13387,23 +13004,7 @@
                 <w:rFonts w:ascii="굴림" w:eastAsia="굴림" w:hAnsi="굴림" w:hint="eastAsia"/>
                 <w:color w:val="000000"/>
               </w:rPr>
-              <w:t>(</w:t>
-            </w:r>
-            <w:proofErr w:type="gramStart"/>
-            <w:r>
-              <w:rPr>
-                <w:rFonts w:ascii="굴림" w:eastAsia="굴림" w:hAnsi="굴림" w:hint="eastAsia"/>
-                <w:color w:val="000000"/>
-              </w:rPr>
-              <w:t>공통,모니터링</w:t>
-            </w:r>
-            <w:proofErr w:type="gramEnd"/>
-            <w:r>
-              <w:rPr>
-                <w:rFonts w:ascii="굴림" w:eastAsia="굴림" w:hAnsi="굴림" w:hint="eastAsia"/>
-                <w:color w:val="000000"/>
-              </w:rPr>
-              <w:t>,CS관리)</w:t>
+              <w:t>(공통,모니터링,CS관리)</w:t>
             </w:r>
           </w:p>
         </w:tc>
@@ -13468,21 +13069,7 @@
               <w:rPr>
                 <w:rFonts w:ascii="굴림" w:eastAsia="굴림" w:hAnsi="굴림" w:hint="eastAsia"/>
               </w:rPr>
-              <w:t>(</w:t>
-            </w:r>
-            <w:proofErr w:type="spellStart"/>
-            <w:r>
-              <w:rPr>
-                <w:rFonts w:ascii="굴림" w:eastAsia="굴림" w:hAnsi="굴림" w:hint="eastAsia"/>
-              </w:rPr>
-              <w:t>삼성중국법인</w:t>
-            </w:r>
-            <w:proofErr w:type="spellEnd"/>
-            <w:r>
-              <w:rPr>
-                <w:rFonts w:ascii="굴림" w:eastAsia="굴림" w:hAnsi="굴림" w:hint="eastAsia"/>
-              </w:rPr>
-              <w:t>)</w:t>
+              <w:t>(삼성중국법인)</w:t>
             </w:r>
           </w:p>
         </w:tc>
@@ -13505,14 +13092,12 @@
               </w:rPr>
               <w:t>㈜</w:t>
             </w:r>
-            <w:proofErr w:type="spellStart"/>
             <w:r>
               <w:rPr>
                 <w:rFonts w:ascii="굴림" w:eastAsia="굴림" w:hAnsi="굴림" w:hint="eastAsia"/>
               </w:rPr>
               <w:t>예스커뮤니케이션</w:t>
             </w:r>
-            <w:proofErr w:type="spellEnd"/>
           </w:p>
         </w:tc>
         <w:tc>
@@ -13701,8 +13286,6 @@
                 <w:szCs w:val="16"/>
               </w:rPr>
             </w:pPr>
-            <w:proofErr w:type="spellStart"/>
-            <w:proofErr w:type="gramStart"/>
             <w:r>
               <w:rPr>
                 <w:rFonts w:ascii="굴림" w:eastAsia="굴림" w:hAnsi="굴림" w:hint="eastAsia"/>
@@ -13711,8 +13294,6 @@
               </w:rPr>
               <w:t>Eclipse,UltraEdit</w:t>
             </w:r>
-            <w:proofErr w:type="spellEnd"/>
-            <w:proofErr w:type="gramEnd"/>
           </w:p>
         </w:tc>
         <w:tc>
@@ -13753,20 +13334,11 @@
                 <w:rFonts w:ascii="굴림" w:eastAsia="굴림" w:hAnsi="굴림"/>
               </w:rPr>
             </w:pPr>
-            <w:proofErr w:type="spellStart"/>
-            <w:proofErr w:type="gramStart"/>
-            <w:r>
-              <w:rPr>
-                <w:rFonts w:ascii="굴림" w:eastAsia="굴림" w:hAnsi="굴림" w:hint="eastAsia"/>
-              </w:rPr>
-              <w:t>MiPlatForm</w:t>
-            </w:r>
-            <w:proofErr w:type="spellEnd"/>
-            <w:r>
-              <w:rPr>
-                <w:rFonts w:ascii="굴림" w:eastAsia="굴림" w:hAnsi="굴림" w:hint="eastAsia"/>
-              </w:rPr>
-              <w:t>,</w:t>
+            <w:r>
+              <w:rPr>
+                <w:rFonts w:ascii="굴림" w:eastAsia="굴림" w:hAnsi="굴림" w:hint="eastAsia"/>
+              </w:rPr>
+              <w:t>MiPlatForm,</w:t>
             </w:r>
             <w:r>
               <w:rPr>
@@ -13774,7 +13346,6 @@
               </w:rPr>
               <w:t>차트</w:t>
             </w:r>
-            <w:proofErr w:type="gramEnd"/>
             <w:r>
               <w:rPr>
                 <w:rFonts w:ascii="굴림" w:eastAsia="굴림" w:hAnsi="굴림" w:hint="eastAsia"/>
@@ -14083,8 +13654,6 @@
                 <w:szCs w:val="16"/>
               </w:rPr>
             </w:pPr>
-            <w:proofErr w:type="spellStart"/>
-            <w:proofErr w:type="gramStart"/>
             <w:r>
               <w:rPr>
                 <w:rFonts w:ascii="굴림" w:eastAsia="굴림" w:hAnsi="굴림" w:hint="eastAsia"/>
@@ -14093,8 +13662,6 @@
               </w:rPr>
               <w:t>Eclipse,UltraEdit</w:t>
             </w:r>
-            <w:proofErr w:type="spellEnd"/>
-            <w:proofErr w:type="gramEnd"/>
           </w:p>
         </w:tc>
         <w:tc>
@@ -14135,22 +13702,12 @@
                 <w:rFonts w:ascii="굴림" w:eastAsia="굴림" w:hAnsi="굴림"/>
               </w:rPr>
             </w:pPr>
-            <w:proofErr w:type="spellStart"/>
-            <w:proofErr w:type="gramStart"/>
-            <w:r>
-              <w:rPr>
-                <w:rFonts w:ascii="굴림" w:eastAsia="굴림" w:hAnsi="굴림" w:hint="eastAsia"/>
-              </w:rPr>
-              <w:t>MiPlatForm</w:t>
-            </w:r>
-            <w:proofErr w:type="spellEnd"/>
-            <w:r>
-              <w:rPr>
-                <w:rFonts w:ascii="굴림" w:eastAsia="굴림" w:hAnsi="굴림" w:hint="eastAsia"/>
-              </w:rPr>
-              <w:t>,,</w:t>
-            </w:r>
-            <w:proofErr w:type="gramEnd"/>
+            <w:r>
+              <w:rPr>
+                <w:rFonts w:ascii="굴림" w:eastAsia="굴림" w:hAnsi="굴림" w:hint="eastAsia"/>
+              </w:rPr>
+              <w:t>MiPlatForm,,</w:t>
+            </w:r>
           </w:p>
         </w:tc>
       </w:tr>
@@ -14275,14 +13832,12 @@
               </w:rPr>
               <w:t>㈜</w:t>
             </w:r>
-            <w:proofErr w:type="spellStart"/>
             <w:r>
               <w:rPr>
                 <w:rFonts w:ascii="굴림" w:eastAsia="굴림" w:hAnsi="굴림" w:hint="eastAsia"/>
               </w:rPr>
               <w:t>예성cni</w:t>
             </w:r>
-            <w:proofErr w:type="spellEnd"/>
           </w:p>
         </w:tc>
         <w:tc>
@@ -14444,7 +13999,6 @@
                 <w:szCs w:val="16"/>
               </w:rPr>
             </w:pPr>
-            <w:proofErr w:type="spellStart"/>
             <w:r>
               <w:rPr>
                 <w:rFonts w:ascii="굴림" w:eastAsia="굴림" w:hAnsi="굴림" w:hint="eastAsia"/>
@@ -14453,7 +14007,6 @@
               </w:rPr>
               <w:t>APIGee</w:t>
             </w:r>
-            <w:proofErr w:type="spellEnd"/>
           </w:p>
         </w:tc>
         <w:tc>
@@ -14486,14 +14039,12 @@
                 <w:rFonts w:ascii="굴림" w:eastAsia="굴림" w:hAnsi="굴림"/>
               </w:rPr>
             </w:pPr>
-            <w:proofErr w:type="spellStart"/>
             <w:r>
               <w:rPr>
                 <w:rFonts w:ascii="굴림" w:eastAsia="굴림" w:hAnsi="굴림" w:hint="eastAsia"/>
               </w:rPr>
               <w:t>클라우드솔루션</w:t>
             </w:r>
-            <w:proofErr w:type="spellEnd"/>
           </w:p>
         </w:tc>
       </w:tr>
@@ -14597,14 +14148,12 @@
               </w:rPr>
               <w:t>㈜</w:t>
             </w:r>
-            <w:proofErr w:type="spellStart"/>
             <w:r>
               <w:rPr>
                 <w:rFonts w:ascii="굴림" w:eastAsia="굴림" w:hAnsi="굴림" w:hint="eastAsia"/>
               </w:rPr>
               <w:t>씨브로드</w:t>
             </w:r>
-            <w:proofErr w:type="spellEnd"/>
           </w:p>
         </w:tc>
         <w:tc>
@@ -14724,33 +14273,13 @@
                 <w:szCs w:val="18"/>
               </w:rPr>
             </w:pPr>
-            <w:proofErr w:type="gramStart"/>
-            <w:r>
-              <w:rPr>
-                <w:rFonts w:ascii="굴림" w:eastAsia="굴림" w:hAnsi="굴림" w:hint="eastAsia"/>
-                <w:sz w:val="18"/>
-                <w:szCs w:val="18"/>
-              </w:rPr>
-              <w:t>포탈,</w:t>
-            </w:r>
-            <w:proofErr w:type="spellStart"/>
-            <w:r>
-              <w:rPr>
-                <w:rFonts w:ascii="굴림" w:eastAsia="굴림" w:hAnsi="굴림" w:hint="eastAsia"/>
-                <w:sz w:val="18"/>
-                <w:szCs w:val="18"/>
-              </w:rPr>
-              <w:t>포틀릿</w:t>
-            </w:r>
-            <w:proofErr w:type="spellEnd"/>
-            <w:proofErr w:type="gramEnd"/>
-            <w:r>
-              <w:rPr>
-                <w:rFonts w:ascii="굴림" w:eastAsia="굴림" w:hAnsi="굴림" w:hint="eastAsia"/>
-                <w:sz w:val="18"/>
-                <w:szCs w:val="18"/>
-              </w:rPr>
-              <w:t>,JAVA</w:t>
+            <w:r>
+              <w:rPr>
+                <w:rFonts w:ascii="굴림" w:eastAsia="굴림" w:hAnsi="굴림" w:hint="eastAsia"/>
+                <w:sz w:val="18"/>
+                <w:szCs w:val="18"/>
+              </w:rPr>
+              <w:t>포탈,포틀릿,JAVA</w:t>
             </w:r>
           </w:p>
         </w:tc>
@@ -14811,8 +14340,6 @@
                 <w:szCs w:val="16"/>
               </w:rPr>
             </w:pPr>
-            <w:proofErr w:type="spellStart"/>
-            <w:proofErr w:type="gramStart"/>
             <w:r>
               <w:rPr>
                 <w:rFonts w:ascii="굴림" w:eastAsia="굴림" w:hAnsi="굴림" w:hint="eastAsia"/>
@@ -14821,8 +14348,6 @@
               </w:rPr>
               <w:t>Eclipse,UltraEdit</w:t>
             </w:r>
-            <w:proofErr w:type="spellEnd"/>
-            <w:proofErr w:type="gramEnd"/>
           </w:p>
         </w:tc>
         <w:tc>
@@ -14881,16 +14406,8 @@
               <w:rPr>
                 <w:rFonts w:ascii="굴림" w:eastAsia="굴림" w:hAnsi="굴림" w:hint="eastAsia"/>
               </w:rPr>
-              <w:t xml:space="preserve">오라클 </w:t>
-            </w:r>
-            <w:proofErr w:type="spellStart"/>
-            <w:r>
-              <w:rPr>
-                <w:rFonts w:ascii="굴림" w:eastAsia="굴림" w:hAnsi="굴림" w:hint="eastAsia"/>
-              </w:rPr>
-              <w:t>포틀릿</w:t>
-            </w:r>
-            <w:proofErr w:type="spellEnd"/>
+              <w:t>오라클 포틀릿</w:t>
+            </w:r>
           </w:p>
         </w:tc>
       </w:tr>
@@ -14922,7 +14439,6 @@
                 <w:color w:val="000000"/>
               </w:rPr>
             </w:pPr>
-            <w:proofErr w:type="spellStart"/>
             <w:r>
               <w:rPr>
                 <w:rFonts w:ascii="굴림" w:eastAsia="굴림" w:hAnsi="굴림" w:hint="eastAsia"/>
@@ -14930,7 +14446,6 @@
               </w:rPr>
               <w:t>동부화재직판콜센터</w:t>
             </w:r>
-            <w:proofErr w:type="spellEnd"/>
           </w:p>
           <w:p>
             <w:pPr>
@@ -15013,14 +14528,12 @@
               </w:rPr>
               <w:t>㈜</w:t>
             </w:r>
-            <w:proofErr w:type="spellStart"/>
             <w:r>
               <w:rPr>
                 <w:rFonts w:ascii="굴림" w:eastAsia="굴림" w:hAnsi="굴림" w:hint="eastAsia"/>
               </w:rPr>
               <w:t>시도코리아</w:t>
             </w:r>
-            <w:proofErr w:type="spellEnd"/>
           </w:p>
         </w:tc>
         <w:tc>
@@ -15191,8 +14704,6 @@
                 <w:szCs w:val="16"/>
               </w:rPr>
             </w:pPr>
-            <w:proofErr w:type="spellStart"/>
-            <w:proofErr w:type="gramStart"/>
             <w:r>
               <w:rPr>
                 <w:rFonts w:ascii="굴림" w:eastAsia="굴림" w:hAnsi="굴림" w:hint="eastAsia"/>
@@ -15201,8 +14712,6 @@
               </w:rPr>
               <w:t>Eclipse,UltraEdit</w:t>
             </w:r>
-            <w:proofErr w:type="spellEnd"/>
-            <w:proofErr w:type="gramEnd"/>
           </w:p>
         </w:tc>
         <w:tc>
@@ -15243,14 +14752,12 @@
                 <w:rFonts w:ascii="굴림" w:eastAsia="굴림" w:hAnsi="굴림"/>
               </w:rPr>
             </w:pPr>
-            <w:proofErr w:type="spellStart"/>
             <w:r>
               <w:rPr>
                 <w:rFonts w:ascii="굴림" w:eastAsia="굴림" w:hAnsi="굴림" w:hint="eastAsia"/>
               </w:rPr>
               <w:t>MiPlatForm</w:t>
             </w:r>
-            <w:proofErr w:type="spellEnd"/>
           </w:p>
         </w:tc>
       </w:tr>
@@ -15536,8 +15043,6 @@
                 <w:szCs w:val="16"/>
               </w:rPr>
             </w:pPr>
-            <w:proofErr w:type="spellStart"/>
-            <w:proofErr w:type="gramStart"/>
             <w:r>
               <w:rPr>
                 <w:rFonts w:ascii="굴림" w:eastAsia="굴림" w:hAnsi="굴림" w:hint="eastAsia"/>
@@ -15546,8 +15051,6 @@
               </w:rPr>
               <w:t>Eclipse,UltraEdit</w:t>
             </w:r>
-            <w:proofErr w:type="spellEnd"/>
-            <w:proofErr w:type="gramEnd"/>
           </w:p>
         </w:tc>
         <w:tc>
@@ -15588,38 +15091,26 @@
                 <w:rFonts w:ascii="굴림" w:eastAsia="굴림" w:hAnsi="굴림"/>
               </w:rPr>
             </w:pPr>
-            <w:proofErr w:type="spellStart"/>
             <w:r>
               <w:rPr>
                 <w:rFonts w:ascii="굴림" w:eastAsia="굴림" w:hAnsi="굴림" w:hint="eastAsia"/>
               </w:rPr>
               <w:t>miplatform</w:t>
             </w:r>
-            <w:proofErr w:type="spellEnd"/>
-            <w:r>
-              <w:rPr>
-                <w:rFonts w:ascii="굴림" w:eastAsia="굴림" w:hAnsi="굴림" w:hint="eastAsia"/>
-              </w:rPr>
-              <w:t xml:space="preserve"> </w:t>
-            </w:r>
-            <w:proofErr w:type="spellStart"/>
-            <w:r>
-              <w:rPr>
-                <w:rFonts w:ascii="굴림" w:eastAsia="굴림" w:hAnsi="굴림" w:hint="eastAsia"/>
-              </w:rPr>
-              <w:t>Anyframe</w:t>
-            </w:r>
-            <w:proofErr w:type="spellEnd"/>
-          </w:p>
-          <w:p>
-            <w:pPr>
-              <w:jc w:val="center"/>
-              <w:rPr>
-                <w:rFonts w:ascii="굴림" w:eastAsia="굴림" w:hAnsi="굴림"/>
-              </w:rPr>
-            </w:pPr>
-            <w:proofErr w:type="spellStart"/>
-            <w:proofErr w:type="gramStart"/>
+            <w:r>
+              <w:rPr>
+                <w:rFonts w:ascii="굴림" w:eastAsia="굴림" w:hAnsi="굴림" w:hint="eastAsia"/>
+              </w:rPr>
+              <w:t xml:space="preserve"> Anyframe</w:t>
+            </w:r>
+          </w:p>
+          <w:p>
+            <w:pPr>
+              <w:jc w:val="center"/>
+              <w:rPr>
+                <w:rFonts w:ascii="굴림" w:eastAsia="굴림" w:hAnsi="굴림"/>
+              </w:rPr>
+            </w:pPr>
             <w:r>
               <w:rPr>
                 <w:rFonts w:ascii="굴림" w:eastAsia="굴림" w:hAnsi="굴림"/>
@@ -15638,8 +15129,6 @@
               </w:rPr>
               <w:t>,spri</w:t>
             </w:r>
-            <w:proofErr w:type="spellEnd"/>
-            <w:proofErr w:type="gramEnd"/>
           </w:p>
         </w:tc>
       </w:tr>
@@ -15771,14 +15260,12 @@
               </w:rPr>
               <w:t>㈜</w:t>
             </w:r>
-            <w:proofErr w:type="spellStart"/>
             <w:r>
               <w:rPr>
                 <w:rFonts w:ascii="굴림" w:eastAsia="굴림" w:hAnsi="굴림" w:hint="eastAsia"/>
               </w:rPr>
               <w:t>엠디시티</w:t>
             </w:r>
-            <w:proofErr w:type="spellEnd"/>
           </w:p>
         </w:tc>
         <w:tc>
@@ -15949,8 +15436,6 @@
                 <w:szCs w:val="16"/>
               </w:rPr>
             </w:pPr>
-            <w:proofErr w:type="spellStart"/>
-            <w:proofErr w:type="gramStart"/>
             <w:r>
               <w:rPr>
                 <w:rFonts w:ascii="굴림" w:eastAsia="굴림" w:hAnsi="굴림" w:hint="eastAsia"/>
@@ -15959,8 +15444,6 @@
               </w:rPr>
               <w:t>Eclipse,UltraEdit</w:t>
             </w:r>
-            <w:proofErr w:type="spellEnd"/>
-            <w:proofErr w:type="gramEnd"/>
           </w:p>
         </w:tc>
         <w:tc>
@@ -15978,7 +15461,6 @@
                 <w:szCs w:val="18"/>
               </w:rPr>
             </w:pPr>
-            <w:proofErr w:type="spellStart"/>
             <w:r>
               <w:rPr>
                 <w:rFonts w:ascii="굴림" w:eastAsia="굴림" w:hAnsi="굴림" w:hint="eastAsia"/>
@@ -15987,7 +15469,6 @@
               </w:rPr>
               <w:t>websphere</w:t>
             </w:r>
-            <w:proofErr w:type="spellEnd"/>
           </w:p>
         </w:tc>
         <w:tc>
@@ -16003,8 +15484,6 @@
                 <w:rFonts w:ascii="굴림" w:eastAsia="굴림" w:hAnsi="굴림"/>
               </w:rPr>
             </w:pPr>
-            <w:proofErr w:type="spellStart"/>
-            <w:proofErr w:type="gramStart"/>
             <w:r>
               <w:rPr>
                 <w:rFonts w:ascii="굴림" w:eastAsia="굴림" w:hAnsi="굴림" w:hint="eastAsia"/>
@@ -16017,8 +15496,6 @@
               </w:rPr>
               <w:t>.JQUERY.AJAX</w:t>
             </w:r>
-            <w:proofErr w:type="spellEnd"/>
-            <w:proofErr w:type="gramEnd"/>
           </w:p>
         </w:tc>
       </w:tr>
@@ -16050,134 +15527,112 @@
                 <w:color w:val="000000"/>
               </w:rPr>
             </w:pPr>
-            <w:proofErr w:type="spellStart"/>
-            <w:proofErr w:type="gramStart"/>
-            <w:r>
-              <w:rPr>
-                <w:rFonts w:ascii="굴림" w:eastAsia="굴림" w:hAnsi="굴림" w:hint="eastAsia"/>
-                <w:color w:val="000000"/>
+            <w:r>
+              <w:rPr>
+                <w:rFonts w:ascii="굴림" w:eastAsia="굴림" w:hAnsi="굴림" w:hint="eastAsia"/>
+                <w:color w:val="000000"/>
+              </w:rPr>
+              <w:t>현대커머셜,캐피탈</w:t>
+            </w:r>
+            <w:r>
+              <w:rPr>
+                <w:rFonts w:ascii="굴림" w:eastAsia="굴림" w:hAnsi="굴림" w:hint="eastAsia"/>
+                <w:color w:val="000000"/>
+              </w:rPr>
+              <w:t>차세대</w:t>
+            </w:r>
+            <w:r>
+              <w:rPr>
+                <w:rFonts w:ascii="굴림" w:eastAsia="굴림" w:hAnsi="굴림" w:hint="eastAsia"/>
+                <w:color w:val="000000"/>
+              </w:rPr>
+              <w:t>(</w:t>
+            </w:r>
+            <w:r>
+              <w:rPr>
+                <w:rFonts w:ascii="굴림" w:eastAsia="굴림" w:hAnsi="굴림" w:hint="eastAsia"/>
+                <w:color w:val="000000"/>
+              </w:rPr>
+              <w:t>(채권상담,고객상</w:t>
+            </w:r>
+            <w:r>
+              <w:rPr>
+                <w:rFonts w:ascii="굴림" w:eastAsia="굴림" w:hAnsi="굴림" w:hint="eastAsia"/>
+                <w:color w:val="000000"/>
+              </w:rPr>
+              <w:t>담)</w:t>
+            </w:r>
+          </w:p>
+        </w:tc>
+        <w:tc>
+          <w:tcPr>
+            <w:tcW w:w="1203" w:type="dxa"/>
+            <w:gridSpan w:val="2"/>
+            <w:vAlign w:val="center"/>
+          </w:tcPr>
+          <w:p>
+            <w:pPr>
+              <w:ind w:firstLineChars="100" w:firstLine="200"/>
+              <w:rPr>
+                <w:rFonts w:ascii="굴림" w:eastAsia="굴림" w:hAnsi="굴림"/>
+                <w:color w:val="000000"/>
+              </w:rPr>
+            </w:pPr>
+            <w:r>
+              <w:rPr>
+                <w:rFonts w:ascii="굴림" w:eastAsia="굴림" w:hAnsi="굴림" w:hint="eastAsia"/>
+                <w:color w:val="000000"/>
+              </w:rPr>
+              <w:t>2014.06~</w:t>
+            </w:r>
+            <w:r>
+              <w:rPr>
+                <w:rFonts w:ascii="굴림" w:eastAsia="굴림" w:hAnsi="굴림" w:hint="eastAsia"/>
+                <w:color w:val="000000"/>
+              </w:rPr>
+              <w:t>2014.12</w:t>
+            </w:r>
+          </w:p>
+        </w:tc>
+        <w:tc>
+          <w:tcPr>
+            <w:tcW w:w="1403" w:type="dxa"/>
+            <w:gridSpan w:val="2"/>
+            <w:vAlign w:val="center"/>
+          </w:tcPr>
+          <w:p>
+            <w:pPr>
+              <w:jc w:val="center"/>
+              <w:rPr>
+                <w:rFonts w:ascii="굴림" w:eastAsia="굴림" w:hAnsi="굴림"/>
+              </w:rPr>
+            </w:pPr>
+            <w:r>
+              <w:rPr>
+                <w:rFonts w:ascii="굴림" w:eastAsia="굴림" w:hAnsi="굴림" w:hint="eastAsia"/>
               </w:rPr>
               <w:t>현대커머셜</w:t>
             </w:r>
-            <w:proofErr w:type="spellEnd"/>
-            <w:r>
-              <w:rPr>
-                <w:rFonts w:ascii="굴림" w:eastAsia="굴림" w:hAnsi="굴림" w:hint="eastAsia"/>
-                <w:color w:val="000000"/>
+          </w:p>
+          <w:p>
+            <w:pPr>
+              <w:jc w:val="center"/>
+              <w:rPr>
+                <w:rFonts w:ascii="굴림" w:eastAsia="굴림" w:hAnsi="굴림"/>
+              </w:rPr>
+            </w:pPr>
+            <w:r>
+              <w:rPr>
+                <w:rFonts w:ascii="굴림" w:eastAsia="굴림" w:hAnsi="굴림" w:hint="eastAsia"/>
+              </w:rPr>
+              <w:t>현대캐피탈</w:t>
+            </w:r>
+            <w:r>
+              <w:rPr>
+                <w:rFonts w:ascii="굴림" w:eastAsia="굴림" w:hAnsi="굴림" w:hint="eastAsia"/>
               </w:rPr>
               <w:t>,</w:t>
             </w:r>
-            <w:proofErr w:type="spellStart"/>
-            <w:r>
-              <w:rPr>
-                <w:rFonts w:ascii="굴림" w:eastAsia="굴림" w:hAnsi="굴림" w:hint="eastAsia"/>
-                <w:color w:val="000000"/>
-              </w:rPr>
-              <w:t>캐피탈</w:t>
-            </w:r>
-            <w:r>
-              <w:rPr>
-                <w:rFonts w:ascii="굴림" w:eastAsia="굴림" w:hAnsi="굴림" w:hint="eastAsia"/>
-                <w:color w:val="000000"/>
-              </w:rPr>
-              <w:t>차세대</w:t>
-            </w:r>
-            <w:proofErr w:type="spellEnd"/>
-            <w:proofErr w:type="gramEnd"/>
-            <w:r>
-              <w:rPr>
-                <w:rFonts w:ascii="굴림" w:eastAsia="굴림" w:hAnsi="굴림" w:hint="eastAsia"/>
-                <w:color w:val="000000"/>
-              </w:rPr>
-              <w:t>(</w:t>
-            </w:r>
-            <w:r>
-              <w:rPr>
-                <w:rFonts w:ascii="굴림" w:eastAsia="굴림" w:hAnsi="굴림" w:hint="eastAsia"/>
-                <w:color w:val="000000"/>
-              </w:rPr>
-              <w:t>(채권상담,고객상</w:t>
-            </w:r>
-            <w:r>
-              <w:rPr>
-                <w:rFonts w:ascii="굴림" w:eastAsia="굴림" w:hAnsi="굴림" w:hint="eastAsia"/>
-                <w:color w:val="000000"/>
-              </w:rPr>
-              <w:t>담)</w:t>
-            </w:r>
-          </w:p>
-        </w:tc>
-        <w:tc>
-          <w:tcPr>
-            <w:tcW w:w="1203" w:type="dxa"/>
-            <w:gridSpan w:val="2"/>
-            <w:vAlign w:val="center"/>
-          </w:tcPr>
-          <w:p>
-            <w:pPr>
-              <w:ind w:firstLineChars="100" w:firstLine="200"/>
-              <w:rPr>
-                <w:rFonts w:ascii="굴림" w:eastAsia="굴림" w:hAnsi="굴림"/>
-                <w:color w:val="000000"/>
-              </w:rPr>
-            </w:pPr>
-            <w:r>
-              <w:rPr>
-                <w:rFonts w:ascii="굴림" w:eastAsia="굴림" w:hAnsi="굴림" w:hint="eastAsia"/>
-                <w:color w:val="000000"/>
-              </w:rPr>
-              <w:t>2014.06~</w:t>
-            </w:r>
-            <w:r>
-              <w:rPr>
-                <w:rFonts w:ascii="굴림" w:eastAsia="굴림" w:hAnsi="굴림" w:hint="eastAsia"/>
-                <w:color w:val="000000"/>
-              </w:rPr>
-              <w:t>2014.12</w:t>
-            </w:r>
-          </w:p>
-        </w:tc>
-        <w:tc>
-          <w:tcPr>
-            <w:tcW w:w="1403" w:type="dxa"/>
-            <w:gridSpan w:val="2"/>
-            <w:vAlign w:val="center"/>
-          </w:tcPr>
-          <w:p>
-            <w:pPr>
-              <w:jc w:val="center"/>
-              <w:rPr>
-                <w:rFonts w:ascii="굴림" w:eastAsia="굴림" w:hAnsi="굴림"/>
-              </w:rPr>
-            </w:pPr>
-            <w:proofErr w:type="spellStart"/>
-            <w:r>
-              <w:rPr>
-                <w:rFonts w:ascii="굴림" w:eastAsia="굴림" w:hAnsi="굴림" w:hint="eastAsia"/>
-              </w:rPr>
-              <w:t>현대커머셜</w:t>
-            </w:r>
-            <w:proofErr w:type="spellEnd"/>
-          </w:p>
-          <w:p>
-            <w:pPr>
-              <w:jc w:val="center"/>
-              <w:rPr>
-                <w:rFonts w:ascii="굴림" w:eastAsia="굴림" w:hAnsi="굴림"/>
-              </w:rPr>
-            </w:pPr>
-            <w:r>
-              <w:rPr>
-                <w:rFonts w:ascii="굴림" w:eastAsia="굴림" w:hAnsi="굴림" w:hint="eastAsia"/>
-              </w:rPr>
-              <w:t>현대캐피탈</w:t>
-            </w:r>
-            <w:r>
-              <w:rPr>
-                <w:rFonts w:ascii="굴림" w:eastAsia="굴림" w:hAnsi="굴림" w:hint="eastAsia"/>
-              </w:rPr>
-              <w:t>,</w:t>
-            </w:r>
           </w:p>
         </w:tc>
         <w:tc>
@@ -16199,14 +15654,12 @@
               </w:rPr>
               <w:t>㈜</w:t>
             </w:r>
-            <w:proofErr w:type="spellStart"/>
             <w:r>
               <w:rPr>
                 <w:rFonts w:ascii="굴림" w:eastAsia="굴림" w:hAnsi="굴림" w:hint="eastAsia"/>
               </w:rPr>
               <w:t>넷링크</w:t>
             </w:r>
-            <w:proofErr w:type="spellEnd"/>
           </w:p>
         </w:tc>
         <w:tc>
@@ -16378,8 +15831,6 @@
                 <w:szCs w:val="16"/>
               </w:rPr>
             </w:pPr>
-            <w:proofErr w:type="spellStart"/>
-            <w:proofErr w:type="gramStart"/>
             <w:r>
               <w:rPr>
                 <w:rFonts w:ascii="굴림" w:eastAsia="굴림" w:hAnsi="굴림" w:hint="eastAsia"/>
@@ -16388,8 +15839,6 @@
               </w:rPr>
               <w:t>Eclipse,UltraEdit</w:t>
             </w:r>
-            <w:proofErr w:type="spellEnd"/>
-            <w:proofErr w:type="gramEnd"/>
           </w:p>
         </w:tc>
         <w:tc>
@@ -16407,7 +15856,6 @@
                 <w:szCs w:val="18"/>
               </w:rPr>
             </w:pPr>
-            <w:proofErr w:type="spellStart"/>
             <w:r>
               <w:rPr>
                 <w:rFonts w:ascii="굴림" w:eastAsia="굴림" w:hAnsi="굴림" w:hint="eastAsia"/>
@@ -16416,7 +15864,6 @@
               </w:rPr>
               <w:t>websphere</w:t>
             </w:r>
-            <w:proofErr w:type="spellEnd"/>
           </w:p>
         </w:tc>
         <w:tc>
@@ -16432,14 +15879,12 @@
                 <w:rFonts w:ascii="굴림" w:eastAsia="굴림" w:hAnsi="굴림"/>
               </w:rPr>
             </w:pPr>
-            <w:proofErr w:type="spellStart"/>
             <w:r>
               <w:rPr>
                 <w:rFonts w:ascii="굴림" w:eastAsia="굴림" w:hAnsi="굴림" w:hint="eastAsia"/>
               </w:rPr>
               <w:t>xplatform</w:t>
             </w:r>
-            <w:proofErr w:type="spellEnd"/>
           </w:p>
         </w:tc>
       </w:tr>
@@ -16565,14 +16010,12 @@
               </w:rPr>
               <w:t>㈜</w:t>
             </w:r>
-            <w:proofErr w:type="spellStart"/>
             <w:r>
               <w:rPr>
                 <w:rFonts w:ascii="굴림" w:eastAsia="굴림" w:hAnsi="굴림" w:hint="eastAsia"/>
               </w:rPr>
               <w:t>써머스에스티</w:t>
             </w:r>
-            <w:proofErr w:type="spellEnd"/>
           </w:p>
         </w:tc>
         <w:tc>
@@ -16744,8 +16187,6 @@
                 <w:szCs w:val="16"/>
               </w:rPr>
             </w:pPr>
-            <w:proofErr w:type="spellStart"/>
-            <w:proofErr w:type="gramStart"/>
             <w:r>
               <w:rPr>
                 <w:rFonts w:ascii="굴림" w:eastAsia="굴림" w:hAnsi="굴림" w:hint="eastAsia"/>
@@ -16754,8 +16195,6 @@
               </w:rPr>
               <w:t>Eclipse,UltraEdit</w:t>
             </w:r>
-            <w:proofErr w:type="spellEnd"/>
-            <w:proofErr w:type="gramEnd"/>
           </w:p>
         </w:tc>
         <w:tc>
@@ -16904,14 +16343,12 @@
               </w:rPr>
               <w:t>㈜</w:t>
             </w:r>
-            <w:proofErr w:type="spellStart"/>
             <w:r>
               <w:rPr>
                 <w:rFonts w:ascii="굴림" w:eastAsia="굴림" w:hAnsi="굴림" w:hint="eastAsia"/>
               </w:rPr>
               <w:t>써머스에스티</w:t>
             </w:r>
-            <w:proofErr w:type="spellEnd"/>
           </w:p>
         </w:tc>
         <w:tc>
@@ -17083,8 +16520,6 @@
                 <w:szCs w:val="16"/>
               </w:rPr>
             </w:pPr>
-            <w:proofErr w:type="spellStart"/>
-            <w:proofErr w:type="gramStart"/>
             <w:r>
               <w:rPr>
                 <w:rFonts w:ascii="굴림" w:eastAsia="굴림" w:hAnsi="굴림" w:hint="eastAsia"/>
@@ -17093,8 +16528,6 @@
               </w:rPr>
               <w:t>Eclipse,UltraEdit</w:t>
             </w:r>
-            <w:proofErr w:type="spellEnd"/>
-            <w:proofErr w:type="gramEnd"/>
           </w:p>
         </w:tc>
         <w:tc>
@@ -17112,7 +16545,6 @@
                 <w:szCs w:val="18"/>
               </w:rPr>
             </w:pPr>
-            <w:proofErr w:type="spellStart"/>
             <w:r>
               <w:rPr>
                 <w:rFonts w:ascii="굴림" w:eastAsia="굴림" w:hAnsi="굴림" w:hint="eastAsia"/>
@@ -17121,7 +16553,6 @@
               </w:rPr>
               <w:t>websphere</w:t>
             </w:r>
-            <w:proofErr w:type="spellEnd"/>
           </w:p>
         </w:tc>
         <w:tc>
@@ -17155,14 +16586,12 @@
                 <w:rFonts w:ascii="굴림" w:eastAsia="굴림" w:hAnsi="굴림"/>
               </w:rPr>
             </w:pPr>
-            <w:proofErr w:type="spellStart"/>
             <w:r>
               <w:rPr>
                 <w:rFonts w:ascii="굴림" w:eastAsia="굴림" w:hAnsi="굴림" w:hint="eastAsia"/>
               </w:rPr>
               <w:t>JQuery</w:t>
             </w:r>
-            <w:proofErr w:type="spellEnd"/>
           </w:p>
         </w:tc>
       </w:tr>
@@ -17465,8 +16894,6 @@
                 <w:szCs w:val="16"/>
               </w:rPr>
             </w:pPr>
-            <w:proofErr w:type="spellStart"/>
-            <w:proofErr w:type="gramStart"/>
             <w:r>
               <w:rPr>
                 <w:rFonts w:ascii="굴림" w:eastAsia="굴림" w:hAnsi="굴림" w:hint="eastAsia"/>
@@ -17475,8 +16902,6 @@
               </w:rPr>
               <w:t>Eclipse,UltraEdit</w:t>
             </w:r>
-            <w:proofErr w:type="spellEnd"/>
-            <w:proofErr w:type="gramEnd"/>
           </w:p>
         </w:tc>
         <w:tc>
@@ -17494,7 +16919,6 @@
                 <w:szCs w:val="18"/>
               </w:rPr>
             </w:pPr>
-            <w:proofErr w:type="spellStart"/>
             <w:r>
               <w:rPr>
                 <w:rFonts w:ascii="굴림" w:eastAsia="굴림" w:hAnsi="굴림" w:hint="eastAsia"/>
@@ -17503,7 +16927,6 @@
               </w:rPr>
               <w:t>websphere</w:t>
             </w:r>
-            <w:proofErr w:type="spellEnd"/>
           </w:p>
         </w:tc>
         <w:tc>
@@ -17535,25 +16958,7 @@
                 <w:sz w:val="18"/>
                 <w:szCs w:val="18"/>
               </w:rPr>
-              <w:t xml:space="preserve">ngular </w:t>
-            </w:r>
-            <w:proofErr w:type="spellStart"/>
-            <w:r>
-              <w:rPr>
-                <w:rFonts w:ascii="굴림" w:eastAsia="굴림" w:hAnsi="굴림" w:hint="eastAsia"/>
-                <w:sz w:val="18"/>
-                <w:szCs w:val="18"/>
-              </w:rPr>
-              <w:t>js</w:t>
-            </w:r>
-            <w:proofErr w:type="spellEnd"/>
-            <w:r>
-              <w:rPr>
-                <w:rFonts w:ascii="굴림" w:eastAsia="굴림" w:hAnsi="굴림" w:hint="eastAsia"/>
-                <w:sz w:val="18"/>
-                <w:szCs w:val="18"/>
-              </w:rPr>
-              <w:t xml:space="preserve"> HTML5</w:t>
+              <w:t>ngular js HTML5</w:t>
             </w:r>
           </w:p>
         </w:tc>
@@ -17694,14 +17099,12 @@
               </w:rPr>
               <w:t>㈜</w:t>
             </w:r>
-            <w:proofErr w:type="spellStart"/>
             <w:r>
               <w:rPr>
                 <w:rFonts w:ascii="굴림" w:eastAsia="굴림" w:hAnsi="굴림" w:hint="eastAsia"/>
               </w:rPr>
               <w:t>인솔에스젠</w:t>
             </w:r>
-            <w:proofErr w:type="spellEnd"/>
           </w:p>
         </w:tc>
         <w:tc>
@@ -17848,7 +17251,6 @@
                 <w:szCs w:val="18"/>
               </w:rPr>
             </w:pPr>
-            <w:proofErr w:type="spellStart"/>
             <w:r>
               <w:rPr>
                 <w:rFonts w:ascii="굴림" w:eastAsia="굴림" w:hAnsi="굴림" w:hint="eastAsia"/>
@@ -17857,7 +17259,6 @@
               </w:rPr>
               <w:t>Tibero</w:t>
             </w:r>
-            <w:proofErr w:type="spellEnd"/>
           </w:p>
         </w:tc>
         <w:tc>
@@ -17959,7 +17360,6 @@
                 <w:szCs w:val="18"/>
               </w:rPr>
             </w:pPr>
-            <w:proofErr w:type="spellStart"/>
             <w:r>
               <w:rPr>
                 <w:rFonts w:ascii="굴림" w:eastAsia="굴림" w:hAnsi="굴림" w:hint="eastAsia"/>
@@ -17968,19 +17368,16 @@
               </w:rPr>
               <w:t>JQuery</w:t>
             </w:r>
-            <w:proofErr w:type="spellEnd"/>
-          </w:p>
-          <w:p>
-            <w:pPr>
-              <w:jc w:val="center"/>
-              <w:rPr>
-                <w:rFonts w:ascii="굴림" w:eastAsia="굴림" w:hAnsi="굴림"/>
-                <w:sz w:val="18"/>
-                <w:szCs w:val="18"/>
-              </w:rPr>
-            </w:pPr>
-            <w:proofErr w:type="spellStart"/>
-            <w:proofErr w:type="gramStart"/>
+          </w:p>
+          <w:p>
+            <w:pPr>
+              <w:jc w:val="center"/>
+              <w:rPr>
+                <w:rFonts w:ascii="굴림" w:eastAsia="굴림" w:hAnsi="굴림"/>
+                <w:sz w:val="18"/>
+                <w:szCs w:val="18"/>
+              </w:rPr>
+            </w:pPr>
             <w:r>
               <w:rPr>
                 <w:rFonts w:ascii="굴림" w:eastAsia="굴림" w:hAnsi="굴림" w:hint="eastAsia"/>
@@ -17989,8 +17386,6 @@
               </w:rPr>
               <w:t>Jqgrid,jsp</w:t>
             </w:r>
-            <w:proofErr w:type="spellEnd"/>
-            <w:proofErr w:type="gramEnd"/>
           </w:p>
         </w:tc>
       </w:tr>
@@ -18026,23 +17421,7 @@
                 <w:rFonts w:ascii="굴림" w:eastAsia="굴림" w:hAnsi="굴림" w:hint="eastAsia"/>
                 <w:color w:val="000000"/>
               </w:rPr>
-              <w:t xml:space="preserve">현대해상 </w:t>
-            </w:r>
-            <w:proofErr w:type="spellStart"/>
-            <w:r>
-              <w:rPr>
-                <w:rFonts w:ascii="굴림" w:eastAsia="굴림" w:hAnsi="굴림" w:hint="eastAsia"/>
-                <w:color w:val="000000"/>
-              </w:rPr>
-              <w:t>영업포탈자동차</w:t>
-            </w:r>
-            <w:proofErr w:type="spellEnd"/>
-            <w:r>
-              <w:rPr>
-                <w:rFonts w:ascii="굴림" w:eastAsia="굴림" w:hAnsi="굴림" w:hint="eastAsia"/>
-                <w:color w:val="000000"/>
-              </w:rPr>
-              <w:t xml:space="preserve"> 가입설계</w:t>
+              <w:t>현대해상 영업포탈자동차 가입설계</w:t>
             </w:r>
           </w:p>
         </w:tc>
@@ -18109,14 +17488,12 @@
               </w:rPr>
               <w:t>㈜</w:t>
             </w:r>
-            <w:proofErr w:type="spellStart"/>
             <w:r>
               <w:rPr>
                 <w:rFonts w:ascii="굴림" w:eastAsia="굴림" w:hAnsi="굴림" w:hint="eastAsia"/>
               </w:rPr>
               <w:t>나래에스앤씨</w:t>
             </w:r>
-            <w:proofErr w:type="spellEnd"/>
           </w:p>
         </w:tc>
         <w:tc>
@@ -18244,25 +17621,7 @@
                 <w:sz w:val="18"/>
                 <w:szCs w:val="18"/>
               </w:rPr>
-              <w:t>웹스퀘어(</w:t>
-            </w:r>
-            <w:proofErr w:type="spellStart"/>
-            <w:r>
-              <w:rPr>
-                <w:rFonts w:ascii="굴림" w:eastAsia="굴림" w:hAnsi="굴림" w:hint="eastAsia"/>
-                <w:sz w:val="18"/>
-                <w:szCs w:val="18"/>
-              </w:rPr>
-              <w:t>websquare</w:t>
-            </w:r>
-            <w:proofErr w:type="spellEnd"/>
-            <w:r>
-              <w:rPr>
-                <w:rFonts w:ascii="굴림" w:eastAsia="굴림" w:hAnsi="굴림" w:hint="eastAsia"/>
-                <w:sz w:val="18"/>
-                <w:szCs w:val="18"/>
-              </w:rPr>
-              <w:t>)</w:t>
+              <w:t>웹스퀘어(websquare)</w:t>
             </w:r>
           </w:p>
         </w:tc>
@@ -18332,7 +17691,6 @@
                 <w:szCs w:val="18"/>
               </w:rPr>
             </w:pPr>
-            <w:proofErr w:type="spellStart"/>
             <w:r>
               <w:rPr>
                 <w:rFonts w:ascii="굴림" w:eastAsia="굴림" w:hAnsi="굴림" w:hint="eastAsia"/>
@@ -18341,7 +17699,6 @@
               </w:rPr>
               <w:t>WebSquare</w:t>
             </w:r>
-            <w:proofErr w:type="spellEnd"/>
           </w:p>
         </w:tc>
       </w:tr>
@@ -18372,7 +17729,6 @@
                 <w:color w:val="000000"/>
               </w:rPr>
             </w:pPr>
-            <w:proofErr w:type="spellStart"/>
             <w:r>
               <w:rPr>
                 <w:rFonts w:ascii="굴림" w:eastAsia="굴림" w:hAnsi="굴림" w:hint="eastAsia"/>
@@ -18380,7 +17736,6 @@
               </w:rPr>
               <w:t>쥬비스</w:t>
             </w:r>
-            <w:proofErr w:type="spellEnd"/>
           </w:p>
         </w:tc>
         <w:tc>
@@ -18433,14 +17788,12 @@
                 <w:rFonts w:ascii="굴림" w:eastAsia="굴림" w:hAnsi="굴림"/>
               </w:rPr>
             </w:pPr>
-            <w:proofErr w:type="spellStart"/>
             <w:r>
               <w:rPr>
                 <w:rFonts w:ascii="굴림" w:eastAsia="굴림" w:hAnsi="굴림" w:hint="eastAsia"/>
               </w:rPr>
               <w:t>쥬비스</w:t>
             </w:r>
-            <w:proofErr w:type="spellEnd"/>
           </w:p>
         </w:tc>
         <w:tc>
@@ -18462,14 +17815,12 @@
               </w:rPr>
               <w:t>㈜</w:t>
             </w:r>
-            <w:proofErr w:type="spellStart"/>
             <w:r>
               <w:rPr>
                 <w:rFonts w:ascii="굴림" w:eastAsia="굴림" w:hAnsi="굴림" w:hint="eastAsia"/>
               </w:rPr>
               <w:t>에스메이트</w:t>
             </w:r>
-            <w:proofErr w:type="spellEnd"/>
           </w:p>
         </w:tc>
         <w:tc>
@@ -18616,7 +17967,6 @@
                 <w:szCs w:val="18"/>
               </w:rPr>
             </w:pPr>
-            <w:proofErr w:type="spellStart"/>
             <w:r>
               <w:rPr>
                 <w:rFonts w:ascii="굴림" w:eastAsia="굴림" w:hAnsi="굴림" w:hint="eastAsia"/>
@@ -18625,7 +17975,6 @@
               </w:rPr>
               <w:t>mysql</w:t>
             </w:r>
-            <w:proofErr w:type="spellEnd"/>
           </w:p>
         </w:tc>
         <w:tc>
@@ -18729,23 +18078,13 @@
                 <w:szCs w:val="18"/>
               </w:rPr>
             </w:pPr>
-            <w:proofErr w:type="spellStart"/>
-            <w:r>
-              <w:rPr>
-                <w:rFonts w:ascii="굴림" w:eastAsia="굴림" w:hAnsi="굴림" w:hint="eastAsia"/>
-                <w:sz w:val="18"/>
-                <w:szCs w:val="18"/>
-              </w:rPr>
-              <w:t>Anguar</w:t>
-            </w:r>
-            <w:proofErr w:type="spellEnd"/>
-            <w:r>
-              <w:rPr>
-                <w:rFonts w:ascii="굴림" w:eastAsia="굴림" w:hAnsi="굴림" w:hint="eastAsia"/>
-                <w:sz w:val="18"/>
-                <w:szCs w:val="18"/>
-              </w:rPr>
-              <w:t xml:space="preserve"> JS</w:t>
+            <w:r>
+              <w:rPr>
+                <w:rFonts w:ascii="굴림" w:eastAsia="굴림" w:hAnsi="굴림" w:hint="eastAsia"/>
+                <w:sz w:val="18"/>
+                <w:szCs w:val="18"/>
+              </w:rPr>
+              <w:t>Anguar JS</w:t>
             </w:r>
           </w:p>
           <w:p>
@@ -18845,23 +18184,7 @@
                 <w:rFonts w:ascii="굴림" w:eastAsia="굴림" w:hAnsi="굴림"/>
                 <w:color w:val="000000"/>
               </w:rPr>
-              <w:t>018.10~</w:t>
-            </w:r>
-            <w:proofErr w:type="gramStart"/>
-            <w:r>
-              <w:rPr>
-                <w:rFonts w:ascii="굴림" w:eastAsia="굴림" w:hAnsi="굴림"/>
-                <w:color w:val="000000"/>
-              </w:rPr>
-              <w:t>2019..</w:t>
-            </w:r>
-            <w:proofErr w:type="gramEnd"/>
-            <w:r>
-              <w:rPr>
-                <w:rFonts w:ascii="굴림" w:eastAsia="굴림" w:hAnsi="굴림"/>
-                <w:color w:val="000000"/>
-              </w:rPr>
-              <w:t>07</w:t>
+              <w:t>018.10~2019..07</w:t>
             </w:r>
           </w:p>
         </w:tc>
@@ -18899,14 +18222,12 @@
                 <w:rFonts w:ascii="굴림" w:eastAsia="굴림" w:hAnsi="굴림"/>
               </w:rPr>
             </w:pPr>
-            <w:proofErr w:type="spellStart"/>
             <w:r>
               <w:rPr>
                 <w:rFonts w:ascii="굴림" w:eastAsia="굴림" w:hAnsi="굴림" w:hint="eastAsia"/>
               </w:rPr>
               <w:t>디지토피아</w:t>
             </w:r>
-            <w:proofErr w:type="spellEnd"/>
           </w:p>
         </w:tc>
         <w:tc>
@@ -19100,18 +18421,8 @@
                 <w:sz w:val="16"/>
                 <w:szCs w:val="16"/>
               </w:rPr>
-              <w:t xml:space="preserve">Html </w:t>
-            </w:r>
-            <w:proofErr w:type="spellStart"/>
-            <w:r>
-              <w:rPr>
-                <w:rFonts w:ascii="굴림" w:eastAsia="굴림" w:hAnsi="굴림"/>
-                <w:sz w:val="16"/>
-                <w:szCs w:val="16"/>
-              </w:rPr>
-              <w:t>jquery</w:t>
-            </w:r>
-            <w:proofErr w:type="spellEnd"/>
+              <w:t>Html jquery</w:t>
+            </w:r>
           </w:p>
         </w:tc>
         <w:tc>
@@ -19192,7 +18503,6 @@
                 <w:color w:val="000000"/>
               </w:rPr>
             </w:pPr>
-            <w:proofErr w:type="spellStart"/>
             <w:r>
               <w:rPr>
                 <w:rFonts w:ascii="굴림" w:eastAsia="굴림" w:hAnsi="굴림" w:hint="eastAsia"/>
@@ -19200,7 +18510,6 @@
               </w:rPr>
               <w:t>신한카드보험몰</w:t>
             </w:r>
-            <w:proofErr w:type="spellEnd"/>
           </w:p>
           <w:p>
             <w:pPr>
@@ -19281,14 +18590,12 @@
               </w:rPr>
               <w:t>㈜</w:t>
             </w:r>
-            <w:proofErr w:type="spellStart"/>
             <w:r>
               <w:rPr>
                 <w:rFonts w:ascii="굴림" w:eastAsia="굴림" w:hAnsi="굴림" w:hint="eastAsia"/>
               </w:rPr>
               <w:t>나래에스앤씨</w:t>
             </w:r>
-            <w:proofErr w:type="spellEnd"/>
           </w:p>
         </w:tc>
         <w:tc>
@@ -19468,7 +18775,6 @@
                 <w:szCs w:val="16"/>
               </w:rPr>
             </w:pPr>
-            <w:proofErr w:type="spellStart"/>
             <w:r>
               <w:rPr>
                 <w:rFonts w:ascii="굴림" w:eastAsia="굴림" w:hAnsi="굴림"/>
@@ -19477,7 +18783,6 @@
               </w:rPr>
               <w:t>jquery</w:t>
             </w:r>
-            <w:proofErr w:type="spellEnd"/>
           </w:p>
           <w:p>
             <w:pPr>
@@ -19712,14 +19017,12 @@
               </w:rPr>
               <w:t>㈜</w:t>
             </w:r>
-            <w:proofErr w:type="spellStart"/>
             <w:r>
               <w:rPr>
                 <w:rFonts w:ascii="굴림" w:eastAsia="굴림" w:hAnsi="굴림" w:hint="eastAsia"/>
               </w:rPr>
               <w:t>에스메이트</w:t>
             </w:r>
-            <w:proofErr w:type="spellEnd"/>
           </w:p>
         </w:tc>
         <w:tc>
@@ -19858,7 +19161,6 @@
                 <w:szCs w:val="18"/>
               </w:rPr>
             </w:pPr>
-            <w:proofErr w:type="spellStart"/>
             <w:r>
               <w:rPr>
                 <w:rFonts w:ascii="굴림" w:eastAsia="굴림" w:hAnsi="굴림" w:hint="eastAsia"/>
@@ -19867,7 +19169,6 @@
               </w:rPr>
               <w:t>Tibero</w:t>
             </w:r>
-            <w:proofErr w:type="spellEnd"/>
           </w:p>
         </w:tc>
         <w:tc>
@@ -19948,12 +19249,11 @@
             <w:pPr>
               <w:jc w:val="center"/>
               <w:rPr>
-                <w:rFonts w:ascii="굴림" w:eastAsia="굴림" w:hAnsi="굴림" w:hint="eastAsia"/>
-                <w:sz w:val="18"/>
-                <w:szCs w:val="18"/>
-              </w:rPr>
-            </w:pPr>
-            <w:proofErr w:type="spellStart"/>
+                <w:rFonts w:ascii="굴림" w:eastAsia="굴림" w:hAnsi="굴림"/>
+                <w:sz w:val="18"/>
+                <w:szCs w:val="18"/>
+              </w:rPr>
+            </w:pPr>
             <w:r>
               <w:rPr>
                 <w:rFonts w:ascii="굴림" w:eastAsia="굴림" w:hAnsi="굴림" w:hint="eastAsia"/>
@@ -19962,25 +19262,16 @@
               </w:rPr>
               <w:t>JQuery</w:t>
             </w:r>
-            <w:proofErr w:type="spellEnd"/>
-          </w:p>
-          <w:p>
-            <w:pPr>
-              <w:jc w:val="center"/>
-              <w:rPr>
-                <w:rFonts w:ascii="굴림" w:eastAsia="굴림" w:hAnsi="굴림" w:hint="eastAsia"/>
-                <w:sz w:val="18"/>
-                <w:szCs w:val="18"/>
-              </w:rPr>
-            </w:pPr>
-            <w:r>
-              <w:rPr>
-                <w:rFonts w:ascii="굴림" w:eastAsia="굴림" w:hAnsi="굴림" w:hint="eastAsia"/>
-                <w:sz w:val="18"/>
-                <w:szCs w:val="18"/>
-              </w:rPr>
-              <w:t>React</w:t>
-            </w:r>
+          </w:p>
+          <w:p>
+            <w:pPr>
+              <w:jc w:val="center"/>
+              <w:rPr>
+                <w:rFonts w:ascii="굴림" w:eastAsia="굴림" w:hAnsi="굴림"/>
+                <w:sz w:val="18"/>
+                <w:szCs w:val="18"/>
+              </w:rPr>
+            </w:pPr>
           </w:p>
         </w:tc>
       </w:tr>
@@ -20113,14 +19404,12 @@
                 <w:rFonts w:ascii="굴림" w:eastAsia="굴림" w:hAnsi="굴림"/>
               </w:rPr>
             </w:pPr>
-            <w:proofErr w:type="spellStart"/>
             <w:r>
               <w:rPr>
                 <w:rFonts w:ascii="굴림" w:eastAsia="굴림" w:hAnsi="굴림" w:hint="eastAsia"/>
               </w:rPr>
               <w:t>트리토</w:t>
             </w:r>
-            <w:proofErr w:type="spellEnd"/>
           </w:p>
         </w:tc>
         <w:tc>
@@ -20259,7 +19548,6 @@
                 <w:szCs w:val="18"/>
               </w:rPr>
             </w:pPr>
-            <w:proofErr w:type="spellStart"/>
             <w:r>
               <w:rPr>
                 <w:rFonts w:ascii="굴림" w:eastAsia="굴림" w:hAnsi="굴림" w:hint="eastAsia"/>
@@ -20268,7 +19556,6 @@
               </w:rPr>
               <w:t>Tibero</w:t>
             </w:r>
-            <w:proofErr w:type="spellEnd"/>
           </w:p>
         </w:tc>
         <w:tc>
@@ -20346,7 +19633,6 @@
                 <w:szCs w:val="18"/>
               </w:rPr>
             </w:pPr>
-            <w:proofErr w:type="spellStart"/>
             <w:r>
               <w:rPr>
                 <w:rFonts w:ascii="굴림" w:eastAsia="굴림" w:hAnsi="굴림" w:hint="eastAsia"/>
@@ -20355,7 +19641,6 @@
               </w:rPr>
               <w:t>JQuery</w:t>
             </w:r>
-            <w:proofErr w:type="spellEnd"/>
           </w:p>
           <w:p>
             <w:pPr>
@@ -20403,21 +19688,12 @@
                 <w:color w:val="000000"/>
               </w:rPr>
             </w:pPr>
-            <w:proofErr w:type="spellStart"/>
-            <w:r>
-              <w:rPr>
-                <w:rFonts w:ascii="굴림" w:eastAsia="굴림" w:hAnsi="굴림" w:hint="eastAsia"/>
-                <w:color w:val="000000"/>
-              </w:rPr>
-              <w:t>삼성생명방카</w:t>
-            </w:r>
-            <w:proofErr w:type="spellEnd"/>
-            <w:r>
-              <w:rPr>
-                <w:rFonts w:ascii="굴림" w:eastAsia="굴림" w:hAnsi="굴림" w:hint="eastAsia"/>
-                <w:color w:val="000000"/>
-              </w:rPr>
-              <w:t xml:space="preserve"> 재구축</w:t>
+            <w:r>
+              <w:rPr>
+                <w:rFonts w:ascii="굴림" w:eastAsia="굴림" w:hAnsi="굴림" w:hint="eastAsia"/>
+                <w:color w:val="000000"/>
+              </w:rPr>
+              <w:t>삼성생명방카 재구축</w:t>
             </w:r>
           </w:p>
         </w:tc>
@@ -20683,7 +19959,6 @@
               </w:rPr>
               <w:t xml:space="preserve"> </w:t>
             </w:r>
-            <w:proofErr w:type="spellStart"/>
             <w:r>
               <w:rPr>
                 <w:rFonts w:ascii="굴림" w:eastAsia="굴림" w:hAnsi="굴림"/>
@@ -20692,7 +19967,6 @@
               </w:rPr>
               <w:t>anyframe</w:t>
             </w:r>
-            <w:proofErr w:type="spellEnd"/>
           </w:p>
         </w:tc>
         <w:tc>
@@ -20726,7 +20000,6 @@
                 <w:szCs w:val="18"/>
               </w:rPr>
             </w:pPr>
-            <w:proofErr w:type="spellStart"/>
             <w:r>
               <w:rPr>
                 <w:rFonts w:ascii="굴림" w:eastAsia="굴림" w:hAnsi="굴림"/>
@@ -20735,7 +20008,6 @@
               </w:rPr>
               <w:t>anyframe</w:t>
             </w:r>
-            <w:proofErr w:type="spellEnd"/>
           </w:p>
         </w:tc>
       </w:tr>
@@ -20766,7 +20038,6 @@
                 <w:color w:val="000000"/>
               </w:rPr>
             </w:pPr>
-            <w:proofErr w:type="spellStart"/>
             <w:r>
               <w:rPr>
                 <w:rFonts w:ascii="굴림" w:eastAsia="굴림" w:hAnsi="굴림" w:hint="eastAsia"/>
@@ -20788,7 +20059,6 @@
               </w:rPr>
               <w:t>케어</w:t>
             </w:r>
-            <w:proofErr w:type="spellEnd"/>
             <w:r>
               <w:rPr>
                 <w:rFonts w:ascii="굴림" w:eastAsia="굴림" w:hAnsi="굴림" w:hint="eastAsia"/>
@@ -20869,7 +20139,6 @@
                 <w:rFonts w:ascii="굴림" w:eastAsia="굴림" w:hAnsi="굴림"/>
               </w:rPr>
             </w:pPr>
-            <w:proofErr w:type="spellStart"/>
             <w:r>
               <w:rPr>
                 <w:rFonts w:ascii="굴림" w:eastAsia="굴림" w:hAnsi="굴림" w:hint="eastAsia"/>
@@ -20891,7 +20160,6 @@
               </w:rPr>
               <w:t>케어</w:t>
             </w:r>
-            <w:proofErr w:type="spellEnd"/>
           </w:p>
         </w:tc>
         <w:tc>
@@ -20907,14 +20175,12 @@
                 <w:rFonts w:ascii="굴림" w:eastAsia="굴림" w:hAnsi="굴림"/>
               </w:rPr>
             </w:pPr>
-            <w:proofErr w:type="spellStart"/>
             <w:r>
               <w:rPr>
                 <w:rFonts w:ascii="굴림" w:eastAsia="굴림" w:hAnsi="굴림" w:hint="eastAsia"/>
               </w:rPr>
               <w:t>예술과기술</w:t>
             </w:r>
-            <w:proofErr w:type="spellEnd"/>
           </w:p>
         </w:tc>
         <w:tc>
@@ -21053,7 +20319,6 @@
                 <w:szCs w:val="18"/>
               </w:rPr>
             </w:pPr>
-            <w:proofErr w:type="spellStart"/>
             <w:r>
               <w:rPr>
                 <w:rFonts w:ascii="굴림" w:eastAsia="굴림" w:hAnsi="굴림" w:hint="eastAsia"/>
@@ -21070,7 +20335,6 @@
               </w:rPr>
               <w:t>ibero</w:t>
             </w:r>
-            <w:proofErr w:type="spellEnd"/>
           </w:p>
         </w:tc>
         <w:tc>
@@ -21139,14 +20403,6 @@
                 <w:szCs w:val="18"/>
               </w:rPr>
             </w:pPr>
-            <w:r>
-              <w:rPr>
-                <w:rFonts w:ascii="굴림" w:eastAsia="굴림" w:hAnsi="굴림" w:hint="eastAsia"/>
-                <w:sz w:val="18"/>
-                <w:szCs w:val="18"/>
-              </w:rPr>
-              <w:t>전자정부</w:t>
-            </w:r>
           </w:p>
         </w:tc>
         <w:tc>
@@ -21335,14 +20591,12 @@
               </w:rPr>
               <w:t>㈜</w:t>
             </w:r>
-            <w:proofErr w:type="spellStart"/>
             <w:r>
               <w:rPr>
                 <w:rFonts w:ascii="굴림" w:eastAsia="굴림" w:hAnsi="굴림" w:hint="eastAsia"/>
               </w:rPr>
               <w:t>나래에스앤씨</w:t>
             </w:r>
-            <w:proofErr w:type="spellEnd"/>
           </w:p>
         </w:tc>
         <w:tc>
@@ -21539,7 +20793,6 @@
                 <w:szCs w:val="18"/>
               </w:rPr>
             </w:pPr>
-            <w:proofErr w:type="spellStart"/>
             <w:r>
               <w:rPr>
                 <w:rFonts w:ascii="굴림" w:eastAsia="굴림" w:hAnsi="굴림" w:hint="eastAsia"/>
@@ -21556,7 +20809,6 @@
               </w:rPr>
               <w:t>exacro</w:t>
             </w:r>
-            <w:proofErr w:type="spellEnd"/>
           </w:p>
         </w:tc>
       </w:tr>
@@ -21578,6 +20830,350 @@
           <w:tcPr>
             <w:tcW w:w="2222" w:type="dxa"/>
             <w:gridSpan w:val="2"/>
+            <w:vAlign w:val="center"/>
+          </w:tcPr>
+          <w:p>
+            <w:pPr>
+              <w:rPr>
+                <w:rFonts w:ascii="굴림" w:eastAsia="굴림" w:hAnsi="굴림"/>
+                <w:color w:val="000000"/>
+              </w:rPr>
+            </w:pPr>
+            <w:r>
+              <w:rPr>
+                <w:rFonts w:ascii="굴림" w:eastAsia="굴림" w:hAnsi="굴림" w:hint="eastAsia"/>
+                <w:color w:val="000000"/>
+              </w:rPr>
+              <w:lastRenderedPageBreak/>
+              <w:t>나눔</w:t>
+            </w:r>
+            <w:r>
+              <w:rPr>
+                <w:rFonts w:ascii="굴림" w:eastAsia="굴림" w:hAnsi="굴림" w:hint="eastAsia"/>
+                <w:color w:val="000000"/>
+              </w:rPr>
+              <w:t>저축은행</w:t>
+            </w:r>
+            <w:r>
+              <w:rPr>
+                <w:rFonts w:ascii="굴림" w:eastAsia="굴림" w:hAnsi="굴림" w:hint="eastAsia"/>
+                <w:color w:val="000000"/>
+              </w:rPr>
+              <w:t xml:space="preserve"> </w:t>
+            </w:r>
+          </w:p>
+          <w:p>
+            <w:pPr>
+              <w:rPr>
+                <w:rFonts w:ascii="굴림" w:eastAsia="굴림" w:hAnsi="굴림"/>
+                <w:color w:val="000000"/>
+              </w:rPr>
+            </w:pPr>
+            <w:r>
+              <w:rPr>
+                <w:rFonts w:ascii="굴림" w:eastAsia="굴림" w:hAnsi="굴림" w:hint="eastAsia"/>
+                <w:color w:val="000000"/>
+              </w:rPr>
+              <w:t>정보계</w:t>
+            </w:r>
+            <w:r>
+              <w:rPr>
+                <w:rFonts w:ascii="굴림" w:eastAsia="굴림" w:hAnsi="굴림" w:hint="eastAsia"/>
+                <w:color w:val="000000"/>
+              </w:rPr>
+              <w:t xml:space="preserve"> 통계 </w:t>
+            </w:r>
+          </w:p>
+        </w:tc>
+        <w:tc>
+          <w:tcPr>
+            <w:tcW w:w="1203" w:type="dxa"/>
+            <w:gridSpan w:val="2"/>
+            <w:vAlign w:val="center"/>
+          </w:tcPr>
+          <w:p>
+            <w:pPr>
+              <w:ind w:firstLineChars="100" w:firstLine="200"/>
+              <w:rPr>
+                <w:rFonts w:ascii="굴림" w:eastAsia="굴림" w:hAnsi="굴림"/>
+                <w:color w:val="000000"/>
+              </w:rPr>
+            </w:pPr>
+            <w:r>
+              <w:rPr>
+                <w:rFonts w:ascii="굴림" w:eastAsia="굴림" w:hAnsi="굴림" w:hint="eastAsia"/>
+                <w:color w:val="000000"/>
+              </w:rPr>
+              <w:t>2024.02 ~ 2024.1</w:t>
+            </w:r>
+            <w:r>
+              <w:rPr>
+                <w:rFonts w:ascii="굴림" w:eastAsia="굴림" w:hAnsi="굴림" w:hint="eastAsia"/>
+                <w:color w:val="000000"/>
+              </w:rPr>
+              <w:t>2</w:t>
+            </w:r>
+          </w:p>
+        </w:tc>
+        <w:tc>
+          <w:tcPr>
+            <w:tcW w:w="1403" w:type="dxa"/>
+            <w:gridSpan w:val="2"/>
+            <w:vAlign w:val="center"/>
+          </w:tcPr>
+          <w:p>
+            <w:pPr>
+              <w:jc w:val="center"/>
+              <w:rPr>
+                <w:rFonts w:ascii="굴림" w:eastAsia="굴림" w:hAnsi="굴림"/>
+                <w:color w:val="000000"/>
+              </w:rPr>
+            </w:pPr>
+            <w:r>
+              <w:rPr>
+                <w:rFonts w:ascii="굴림" w:eastAsia="굴림" w:hAnsi="굴림" w:hint="eastAsia"/>
+                <w:color w:val="000000"/>
+              </w:rPr>
+              <w:t>나눔</w:t>
+            </w:r>
+            <w:r>
+              <w:rPr>
+                <w:rFonts w:ascii="굴림" w:eastAsia="굴림" w:hAnsi="굴림" w:hint="eastAsia"/>
+                <w:color w:val="000000"/>
+              </w:rPr>
+              <w:t>저축은행</w:t>
+            </w:r>
+          </w:p>
+        </w:tc>
+        <w:tc>
+          <w:tcPr>
+            <w:tcW w:w="1904" w:type="dxa"/>
+            <w:gridSpan w:val="2"/>
+            <w:vAlign w:val="center"/>
+          </w:tcPr>
+          <w:p>
+            <w:pPr>
+              <w:jc w:val="center"/>
+              <w:rPr>
+                <w:rFonts w:ascii="굴림" w:eastAsia="굴림" w:hAnsi="굴림"/>
+              </w:rPr>
+            </w:pPr>
+            <w:r>
+              <w:rPr>
+                <w:rFonts w:ascii="굴림" w:eastAsia="굴림" w:hAnsi="굴림" w:hint="eastAsia"/>
+              </w:rPr>
+              <w:t>인소프트</w:t>
+            </w:r>
+          </w:p>
+        </w:tc>
+        <w:tc>
+          <w:tcPr>
+            <w:tcW w:w="401" w:type="dxa"/>
+            <w:gridSpan w:val="2"/>
+            <w:vAlign w:val="center"/>
+          </w:tcPr>
+          <w:p>
+            <w:pPr>
+              <w:spacing w:line="360" w:lineRule="atLeast"/>
+              <w:jc w:val="center"/>
+              <w:rPr>
+                <w:rFonts w:ascii="굴림" w:eastAsia="굴림" w:hAnsi="굴림"/>
+              </w:rPr>
+            </w:pPr>
+          </w:p>
+        </w:tc>
+        <w:tc>
+          <w:tcPr>
+            <w:tcW w:w="401" w:type="dxa"/>
+            <w:gridSpan w:val="2"/>
+            <w:vAlign w:val="center"/>
+          </w:tcPr>
+          <w:p>
+            <w:pPr>
+              <w:jc w:val="center"/>
+              <w:rPr>
+                <w:rFonts w:ascii="굴림" w:eastAsia="굴림" w:hAnsi="굴림"/>
+              </w:rPr>
+            </w:pPr>
+          </w:p>
+        </w:tc>
+        <w:tc>
+          <w:tcPr>
+            <w:tcW w:w="701" w:type="dxa"/>
+            <w:gridSpan w:val="2"/>
+            <w:vAlign w:val="center"/>
+          </w:tcPr>
+          <w:p>
+            <w:pPr>
+              <w:jc w:val="center"/>
+              <w:rPr>
+                <w:rFonts w:ascii="굴림" w:eastAsia="굴림" w:hAnsi="굴림"/>
+                <w:color w:val="000000"/>
+              </w:rPr>
+            </w:pPr>
+          </w:p>
+        </w:tc>
+        <w:tc>
+          <w:tcPr>
+            <w:tcW w:w="1303" w:type="dxa"/>
+            <w:gridSpan w:val="2"/>
+            <w:vAlign w:val="center"/>
+          </w:tcPr>
+          <w:p>
+            <w:pPr>
+              <w:jc w:val="center"/>
+              <w:rPr>
+                <w:rFonts w:ascii="굴림" w:eastAsia="굴림" w:hAnsi="굴림"/>
+                <w:sz w:val="18"/>
+                <w:szCs w:val="18"/>
+              </w:rPr>
+            </w:pPr>
+          </w:p>
+        </w:tc>
+        <w:tc>
+          <w:tcPr>
+            <w:tcW w:w="1203" w:type="dxa"/>
+            <w:gridSpan w:val="2"/>
+            <w:vAlign w:val="center"/>
+          </w:tcPr>
+          <w:p>
+            <w:pPr>
+              <w:jc w:val="center"/>
+              <w:rPr>
+                <w:rFonts w:ascii="굴림" w:eastAsia="굴림" w:hAnsi="굴림"/>
+                <w:sz w:val="18"/>
+                <w:szCs w:val="18"/>
+              </w:rPr>
+            </w:pPr>
+            <w:r>
+              <w:rPr>
+                <w:rFonts w:ascii="굴림" w:eastAsia="굴림" w:hAnsi="굴림" w:hint="eastAsia"/>
+                <w:sz w:val="18"/>
+                <w:szCs w:val="18"/>
+              </w:rPr>
+              <w:t>WIN7</w:t>
+            </w:r>
+          </w:p>
+        </w:tc>
+        <w:tc>
+          <w:tcPr>
+            <w:tcW w:w="1203" w:type="dxa"/>
+            <w:gridSpan w:val="2"/>
+            <w:vAlign w:val="center"/>
+          </w:tcPr>
+          <w:p>
+            <w:pPr>
+              <w:jc w:val="center"/>
+              <w:rPr>
+                <w:rFonts w:ascii="굴림" w:eastAsia="굴림" w:hAnsi="굴림"/>
+                <w:sz w:val="18"/>
+                <w:szCs w:val="18"/>
+              </w:rPr>
+            </w:pPr>
+            <w:r>
+              <w:rPr>
+                <w:rFonts w:ascii="굴림" w:eastAsia="굴림" w:hAnsi="굴림" w:hint="eastAsia"/>
+                <w:sz w:val="18"/>
+                <w:szCs w:val="18"/>
+              </w:rPr>
+              <w:t>JAVA</w:t>
+            </w:r>
+          </w:p>
+        </w:tc>
+        <w:tc>
+          <w:tcPr>
+            <w:tcW w:w="1002" w:type="dxa"/>
+            <w:gridSpan w:val="2"/>
+            <w:vAlign w:val="center"/>
+          </w:tcPr>
+          <w:p>
+            <w:pPr>
+              <w:jc w:val="center"/>
+              <w:rPr>
+                <w:rFonts w:ascii="굴림" w:eastAsia="굴림" w:hAnsi="굴림"/>
+                <w:sz w:val="18"/>
+                <w:szCs w:val="18"/>
+              </w:rPr>
+            </w:pPr>
+            <w:r>
+              <w:rPr>
+                <w:rFonts w:ascii="굴림" w:eastAsia="굴림" w:hAnsi="굴림" w:hint="eastAsia"/>
+                <w:sz w:val="18"/>
+                <w:szCs w:val="18"/>
+              </w:rPr>
+              <w:t>ORACLE10G</w:t>
+            </w:r>
+          </w:p>
+        </w:tc>
+        <w:tc>
+          <w:tcPr>
+            <w:tcW w:w="902" w:type="dxa"/>
+            <w:gridSpan w:val="2"/>
+            <w:vAlign w:val="center"/>
+          </w:tcPr>
+          <w:p>
+            <w:pPr>
+              <w:jc w:val="center"/>
+              <w:rPr>
+                <w:rFonts w:ascii="굴림" w:eastAsia="굴림" w:hAnsi="굴림"/>
+                <w:sz w:val="16"/>
+                <w:szCs w:val="16"/>
+              </w:rPr>
+            </w:pPr>
+          </w:p>
+        </w:tc>
+        <w:tc>
+          <w:tcPr>
+            <w:tcW w:w="701" w:type="dxa"/>
+            <w:gridSpan w:val="2"/>
+            <w:vAlign w:val="center"/>
+          </w:tcPr>
+          <w:p>
+            <w:pPr>
+              <w:jc w:val="center"/>
+              <w:rPr>
+                <w:rFonts w:ascii="굴림" w:eastAsia="굴림" w:hAnsi="굴림"/>
+                <w:sz w:val="18"/>
+                <w:szCs w:val="18"/>
+              </w:rPr>
+            </w:pPr>
+          </w:p>
+        </w:tc>
+        <w:tc>
+          <w:tcPr>
+            <w:tcW w:w="1205" w:type="dxa"/>
+            <w:gridSpan w:val="2"/>
+            <w:vAlign w:val="center"/>
+          </w:tcPr>
+          <w:p>
+            <w:pPr>
+              <w:rPr>
+                <w:rFonts w:ascii="굴림" w:eastAsia="굴림" w:hAnsi="굴림"/>
+                <w:sz w:val="18"/>
+                <w:szCs w:val="18"/>
+              </w:rPr>
+            </w:pPr>
+          </w:p>
+        </w:tc>
+      </w:tr>
+      <w:tr>
+        <w:tblPrEx>
+          <w:tblBorders>
+            <w:top w:val="single" w:sz="4" w:space="0" w:color="auto"/>
+            <w:left w:val="single" w:sz="4" w:space="0" w:color="auto"/>
+            <w:bottom w:val="single" w:sz="4" w:space="0" w:color="auto"/>
+            <w:right w:val="single" w:sz="4" w:space="0" w:color="auto"/>
+            <w:insideH w:val="single" w:sz="4" w:space="0" w:color="auto"/>
+            <w:insideV w:val="single" w:sz="4" w:space="0" w:color="auto"/>
+          </w:tblBorders>
+        </w:tblPrEx>
+        <w:trPr>
+          <w:trHeight w:val="285"/>
+        </w:trPr>
+        <w:tc>
+          <w:tcPr>
+            <w:tcW w:w="2222" w:type="dxa"/>
+            <w:gridSpan w:val="2"/>
             <w:tcBorders>
               <w:bottom w:val="single" w:sz="4" w:space="0" w:color="auto"/>
             </w:tcBorders>
@@ -21590,44 +21186,27 @@
                 <w:color w:val="000000"/>
               </w:rPr>
             </w:pPr>
-            <w:proofErr w:type="spellStart"/>
-            <w:r>
-              <w:rPr>
-                <w:rFonts w:ascii="굴림" w:eastAsia="굴림" w:hAnsi="굴림" w:hint="eastAsia"/>
-                <w:color w:val="000000"/>
-              </w:rPr>
-              <w:lastRenderedPageBreak/>
-              <w:t>에큐저축은행</w:t>
-            </w:r>
-            <w:proofErr w:type="spellEnd"/>
-            <w:r>
-              <w:rPr>
-                <w:rFonts w:ascii="굴림" w:eastAsia="굴림" w:hAnsi="굴림" w:hint="eastAsia"/>
-                <w:color w:val="000000"/>
-              </w:rPr>
-              <w:t xml:space="preserve"> </w:t>
-            </w:r>
-          </w:p>
-          <w:p>
-            <w:pPr>
-              <w:rPr>
-                <w:rFonts w:ascii="굴림" w:eastAsia="굴림" w:hAnsi="굴림"/>
-                <w:color w:val="000000"/>
-              </w:rPr>
-            </w:pPr>
-            <w:r>
-              <w:rPr>
-                <w:rFonts w:ascii="굴림" w:eastAsia="굴림" w:hAnsi="굴림" w:hint="eastAsia"/>
-                <w:color w:val="000000"/>
-              </w:rPr>
-              <w:t>정보계</w:t>
-            </w:r>
-            <w:r>
-              <w:rPr>
-                <w:rFonts w:ascii="굴림" w:eastAsia="굴림" w:hAnsi="굴림" w:hint="eastAsia"/>
-                <w:color w:val="000000"/>
-              </w:rPr>
-              <w:t xml:space="preserve"> 통계 </w:t>
+            <w:r>
+              <w:rPr>
+                <w:rFonts w:ascii="굴림" w:eastAsia="굴림" w:hAnsi="굴림" w:hint="eastAsia"/>
+                <w:color w:val="000000"/>
+              </w:rPr>
+              <w:t>현대해상CM 자동차 고도화</w:t>
+            </w:r>
+          </w:p>
+          <w:p>
+            <w:pPr>
+              <w:rPr>
+                <w:rFonts w:ascii="굴림" w:eastAsia="굴림" w:hAnsi="굴림"/>
+                <w:color w:val="000000"/>
+              </w:rPr>
+            </w:pPr>
+            <w:r>
+              <w:rPr>
+                <w:rFonts w:ascii="굴림" w:eastAsia="굴림" w:hAnsi="굴림" w:hint="eastAsia"/>
+                <w:color w:val="000000"/>
+              </w:rPr>
+              <w:t>자동차 가입설계</w:t>
             </w:r>
           </w:p>
         </w:tc>
@@ -21653,14 +21232,23 @@
                 <w:rFonts w:ascii="굴림" w:eastAsia="굴림" w:hAnsi="굴림" w:hint="eastAsia"/>
                 <w:color w:val="000000"/>
               </w:rPr>
-              <w:t>2024.02 ~ 2024.1</w:t>
-            </w:r>
-            <w:r>
-              <w:rPr>
-                <w:rFonts w:ascii="굴림" w:eastAsia="굴림" w:hAnsi="굴림" w:hint="eastAsia"/>
-                <w:color w:val="000000"/>
-              </w:rPr>
-              <w:t>2</w:t>
+              <w:t>2025.03</w:t>
+            </w:r>
+          </w:p>
+          <w:p>
+            <w:pPr>
+              <w:ind w:firstLineChars="100" w:firstLine="200"/>
+              <w:rPr>
+                <w:rFonts w:ascii="굴림" w:eastAsia="굴림" w:hAnsi="굴림"/>
+                <w:color w:val="000000"/>
+              </w:rPr>
+            </w:pPr>
+            <w:r>
+              <w:rPr>
+                <w:rFonts w:ascii="굴림" w:eastAsia="굴림" w:hAnsi="굴림" w:hint="eastAsia"/>
+                <w:color w:val="000000"/>
+              </w:rPr>
+              <w:t>2025.06</w:t>
             </w:r>
           </w:p>
         </w:tc>
@@ -21681,15 +21269,13 @@
                 <w:color w:val="000000"/>
               </w:rPr>
             </w:pPr>
-            <w:proofErr w:type="spellStart"/>
-            <w:r>
-              <w:rPr>
-                <w:rFonts w:ascii="굴림" w:eastAsia="굴림" w:hAnsi="굴림" w:hint="eastAsia"/>
-                <w:color w:val="000000"/>
-              </w:rPr>
-              <w:t>에큐저축은행</w:t>
-            </w:r>
-            <w:proofErr w:type="spellEnd"/>
+            <w:r>
+              <w:rPr>
+                <w:rFonts w:ascii="굴림" w:eastAsia="굴림" w:hAnsi="굴림" w:hint="eastAsia"/>
+                <w:color w:val="000000"/>
+              </w:rPr>
+              <w:t>현대해상</w:t>
+            </w:r>
           </w:p>
         </w:tc>
         <w:tc>
@@ -21712,7 +21298,7 @@
               <w:rPr>
                 <w:rFonts w:ascii="굴림" w:eastAsia="굴림" w:hAnsi="굴림" w:hint="eastAsia"/>
               </w:rPr>
-              <w:t>인소프트</w:t>
+              <w:t>오벳소프트</w:t>
             </w:r>
           </w:p>
         </w:tc>
@@ -21810,6 +21396,14 @@
                 <w:szCs w:val="18"/>
               </w:rPr>
             </w:pPr>
+            <w:r>
+              <w:rPr>
+                <w:rFonts w:ascii="굴림" w:eastAsia="굴림" w:hAnsi="굴림" w:hint="eastAsia"/>
+                <w:sz w:val="18"/>
+                <w:szCs w:val="18"/>
+              </w:rPr>
+              <w:t>WIN11</w:t>
+            </w:r>
           </w:p>
         </w:tc>
         <w:tc>
@@ -21823,20 +21417,19 @@
           </w:tcPr>
           <w:p>
             <w:pPr>
-              <w:jc w:val="center"/>
-              <w:rPr>
-                <w:rFonts w:ascii="굴림" w:eastAsia="굴림" w:hAnsi="굴림"/>
-                <w:sz w:val="18"/>
-                <w:szCs w:val="18"/>
-              </w:rPr>
-            </w:pPr>
-            <w:r>
-              <w:rPr>
-                <w:rFonts w:ascii="굴림" w:eastAsia="굴림" w:hAnsi="굴림" w:hint="eastAsia"/>
-                <w:sz w:val="18"/>
-                <w:szCs w:val="18"/>
-              </w:rPr>
-              <w:t>JAVA</w:t>
+              <w:rPr>
+                <w:rFonts w:ascii="굴림" w:eastAsia="굴림" w:hAnsi="굴림"/>
+                <w:sz w:val="18"/>
+                <w:szCs w:val="18"/>
+              </w:rPr>
+            </w:pPr>
+            <w:r>
+              <w:rPr>
+                <w:rFonts w:ascii="굴림" w:eastAsia="굴림" w:hAnsi="굴림" w:hint="eastAsia"/>
+                <w:sz w:val="18"/>
+                <w:szCs w:val="18"/>
+              </w:rPr>
+              <w:t>JSP JQUERY</w:t>
             </w:r>
           </w:p>
         </w:tc>

</xml_diff>